<commit_message>
Added Static methods in overrided case.
</commit_message>
<xml_diff>
--- a/OOPS Concepts.docx
+++ b/OOPS Concepts.docx
@@ -4,15 +4,7 @@
   <w:body>
     <w:p>
       <w:r>
-        <w:t xml:space="preserve">OOPS </w:t>
-      </w:r>
-      <w:proofErr w:type="gramStart"/>
-      <w:r>
-        <w:t>Concepts:-</w:t>
-      </w:r>
-      <w:proofErr w:type="gramEnd"/>
-      <w:r>
-        <w:t xml:space="preserve"> </w:t>
+        <w:t xml:space="preserve">OOPS Concepts:- </w:t>
       </w:r>
     </w:p>
     <w:p/>
@@ -24,13 +16,8 @@
           <w:numId w:val="1"/>
         </w:numPr>
       </w:pPr>
-      <w:proofErr w:type="gramStart"/>
-      <w:r>
-        <w:t>Encapsulation :</w:t>
-      </w:r>
-      <w:proofErr w:type="gramEnd"/>
-      <w:r>
-        <w:t xml:space="preserve">- </w:t>
+      <w:r>
+        <w:t xml:space="preserve">Encapsulation :- </w:t>
       </w:r>
       <w:r>
         <w:t>Wrapping data members &amp; its functions in to a single unit.</w:t>
@@ -45,25 +32,12 @@
     <w:p/>
     <w:p>
       <w:r>
-        <w:t xml:space="preserve">Setter methods are used to set values for private </w:t>
-      </w:r>
-      <w:proofErr w:type="gramStart"/>
-      <w:r>
-        <w:t>variables(</w:t>
-      </w:r>
-      <w:proofErr w:type="gramEnd"/>
-      <w:r>
-        <w:t>Class Level) of a class.</w:t>
-      </w:r>
-    </w:p>
-    <w:p>
-      <w:proofErr w:type="spellStart"/>
-      <w:r>
-        <w:t>Seter</w:t>
-      </w:r>
-      <w:proofErr w:type="spellEnd"/>
-      <w:r>
-        <w:t xml:space="preserve"> method Return Type will be always void.</w:t>
+        <w:t>Setter methods are used to set values for private variables(Class Level) of a class.</w:t>
+      </w:r>
+    </w:p>
+    <w:p>
+      <w:r>
+        <w:t>Seter method Return Type will be always void.</w:t>
       </w:r>
     </w:p>
     <w:p>
@@ -84,68 +58,37 @@
           <w:numId w:val="1"/>
         </w:numPr>
       </w:pPr>
-      <w:proofErr w:type="gramStart"/>
-      <w:r>
-        <w:t>Abstraction :</w:t>
-      </w:r>
-      <w:proofErr w:type="gramEnd"/>
-      <w:r>
-        <w:t xml:space="preserve">- </w:t>
-      </w:r>
-    </w:p>
-    <w:p>
-      <w:pPr>
-        <w:pStyle w:val="ListParagraph"/>
-      </w:pPr>
-      <w:r>
-        <w:t xml:space="preserve">Hiding the Implementation of the </w:t>
-      </w:r>
-      <w:proofErr w:type="gramStart"/>
-      <w:r>
-        <w:t>functionality .</w:t>
-      </w:r>
-      <w:proofErr w:type="gramEnd"/>
-      <w:r>
-        <w:t xml:space="preserve"> It Tells what is does or how it functions &amp; but it </w:t>
-      </w:r>
-      <w:proofErr w:type="spellStart"/>
-      <w:r>
-        <w:t>dosent</w:t>
-      </w:r>
-      <w:proofErr w:type="spellEnd"/>
-      <w:r>
-        <w:t xml:space="preserve"> tell how it was Implemented.</w:t>
-      </w:r>
-    </w:p>
-    <w:p>
-      <w:pPr>
-        <w:pStyle w:val="ListParagraph"/>
-      </w:pPr>
-    </w:p>
-    <w:p>
-      <w:pPr>
-        <w:pStyle w:val="ListParagraph"/>
-      </w:pPr>
-      <w:proofErr w:type="gramStart"/>
-      <w:r>
-        <w:t>Ex;-</w:t>
-      </w:r>
-      <w:proofErr w:type="gramEnd"/>
-      <w:r>
-        <w:t xml:space="preserve"> clicking on login button(we don’t know how it is validating the Authentication)</w:t>
-      </w:r>
-    </w:p>
-    <w:p>
-      <w:pPr>
-        <w:pStyle w:val="ListParagraph"/>
-      </w:pPr>
-      <w:proofErr w:type="gramStart"/>
-      <w:r>
-        <w:t>Ex:-</w:t>
-      </w:r>
-      <w:proofErr w:type="gramEnd"/>
-      <w:r>
-        <w:t xml:space="preserve"> clicking on Submit button(we don’t know how all the data is saved &amp; submitted in the backend)</w:t>
+      <w:r>
+        <w:t xml:space="preserve">Abstraction :- </w:t>
+      </w:r>
+    </w:p>
+    <w:p>
+      <w:pPr>
+        <w:pStyle w:val="ListParagraph"/>
+      </w:pPr>
+      <w:r>
+        <w:t>Hiding the Implementation of the functionality . It Tells what is does or how it functions &amp; but it dosent tell how it was Implemented.</w:t>
+      </w:r>
+    </w:p>
+    <w:p>
+      <w:pPr>
+        <w:pStyle w:val="ListParagraph"/>
+      </w:pPr>
+    </w:p>
+    <w:p>
+      <w:pPr>
+        <w:pStyle w:val="ListParagraph"/>
+      </w:pPr>
+      <w:r>
+        <w:t>Ex;- clicking on login button(we don’t know how it is validating the Authentication)</w:t>
+      </w:r>
+    </w:p>
+    <w:p>
+      <w:pPr>
+        <w:pStyle w:val="ListParagraph"/>
+      </w:pPr>
+      <w:r>
+        <w:t>Ex:- clicking on Submit button(we don’t know how all the data is saved &amp; submitted in the backend)</w:t>
       </w:r>
     </w:p>
     <w:p>
@@ -542,29 +485,8 @@
       <w:pPr>
         <w:pStyle w:val="ListParagraph"/>
       </w:pPr>
-      <w:proofErr w:type="gramStart"/>
-      <w:r>
-        <w:t>Inheritance :</w:t>
-      </w:r>
-      <w:proofErr w:type="gramEnd"/>
-      <w:r>
-        <w:t xml:space="preserve">- </w:t>
-      </w:r>
-      <w:proofErr w:type="spellStart"/>
-      <w:r>
-        <w:t>Inheritang</w:t>
-      </w:r>
-      <w:proofErr w:type="spellEnd"/>
-      <w:r>
-        <w:t xml:space="preserve"> the Properties and </w:t>
-      </w:r>
-      <w:proofErr w:type="spellStart"/>
-      <w:r>
-        <w:t>behaviours</w:t>
-      </w:r>
-      <w:proofErr w:type="spellEnd"/>
-      <w:r>
-        <w:t>(variables and methods) from Parent  to its children</w:t>
+      <w:r>
+        <w:t>Inheritance :- Inheritang the Properties and behaviours(variables and methods) from Parent  to its children</w:t>
       </w:r>
     </w:p>
     <w:p>
@@ -580,55 +502,21 @@
           <w:numId w:val="1"/>
         </w:numPr>
       </w:pPr>
-      <w:proofErr w:type="spellStart"/>
-      <w:proofErr w:type="gramStart"/>
-      <w:r>
-        <w:t>InHeritance</w:t>
-      </w:r>
-      <w:proofErr w:type="spellEnd"/>
-      <w:r>
-        <w:t xml:space="preserve"> :</w:t>
-      </w:r>
-      <w:proofErr w:type="gramEnd"/>
-      <w:r>
-        <w:t xml:space="preserve">- Inheriting the </w:t>
+      <w:r>
+        <w:t xml:space="preserve">InHeritance :- Inheriting the </w:t>
       </w:r>
       <w:r>
         <w:t>variables</w:t>
       </w:r>
       <w:r>
-        <w:t xml:space="preserve"> &amp;  methods from </w:t>
-      </w:r>
-      <w:proofErr w:type="spellStart"/>
-      <w:r>
-        <w:t>SuperClass</w:t>
-      </w:r>
-      <w:proofErr w:type="spellEnd"/>
-      <w:r>
-        <w:t xml:space="preserve"> to its </w:t>
-      </w:r>
-      <w:proofErr w:type="spellStart"/>
-      <w:r>
-        <w:t>SubClasses</w:t>
-      </w:r>
-      <w:proofErr w:type="spellEnd"/>
-      <w:r>
-        <w:t>(Parent to Child)</w:t>
-      </w:r>
-    </w:p>
-    <w:p/>
-    <w:p/>
-    <w:p>
-      <w:r>
-        <w:t xml:space="preserve">Private methods &amp; private variables cannot be accessed/Visible in </w:t>
-      </w:r>
-      <w:proofErr w:type="spellStart"/>
-      <w:r>
-        <w:t>SubClasses</w:t>
-      </w:r>
-      <w:proofErr w:type="spellEnd"/>
-      <w:r>
-        <w:t>.</w:t>
+        <w:t xml:space="preserve"> &amp;  methods from SuperClass to its SubClasses(Parent to Child)</w:t>
+      </w:r>
+    </w:p>
+    <w:p/>
+    <w:p/>
+    <w:p>
+      <w:r>
+        <w:t>Private methods &amp; private variables cannot be accessed/Visible in SubClasses.</w:t>
       </w:r>
     </w:p>
     <w:p/>
@@ -637,15 +525,7 @@
         <w:t>Inheritance can be achieved through extends keyword between classes</w:t>
       </w:r>
       <w:r>
-        <w:t>(</w:t>
-      </w:r>
-      <w:proofErr w:type="gramStart"/>
-      <w:r>
-        <w:t>A,B</w:t>
-      </w:r>
-      <w:proofErr w:type="gramEnd"/>
-      <w:r>
-        <w:t>)</w:t>
+        <w:t>(A,B)</w:t>
       </w:r>
       <w:r>
         <w:t xml:space="preserve"> &amp; Interfaces</w:t>
@@ -656,13 +536,8 @@
     </w:p>
     <w:p/>
     <w:p>
-      <w:proofErr w:type="gramStart"/>
-      <w:r>
-        <w:t>Ex:-</w:t>
-      </w:r>
-      <w:proofErr w:type="gramEnd"/>
-      <w:r>
-        <w:t xml:space="preserve"> Class A extends B</w:t>
+      <w:r>
+        <w:t>Ex:- Class A extends B</w:t>
       </w:r>
     </w:p>
     <w:p/>
@@ -681,44 +556,31 @@
         <w:t xml:space="preserve"> A</w:t>
       </w:r>
       <w:r>
+        <w:t xml:space="preserve"> can Implement Interface</w:t>
+      </w:r>
+      <w:r>
+        <w:t xml:space="preserve"> I1</w:t>
+      </w:r>
+    </w:p>
+    <w:p>
+      <w:r>
+        <w:t>Ex:- Class A Implements</w:t>
+      </w:r>
+      <w:r>
         <w:t xml:space="preserve"> </w:t>
       </w:r>
-      <w:proofErr w:type="gramStart"/>
-      <w:r>
-        <w:t>can</w:t>
-      </w:r>
-      <w:proofErr w:type="gramEnd"/>
-      <w:r>
-        <w:t xml:space="preserve"> Implement Interface</w:t>
-      </w:r>
       <w:r>
         <w:t xml:space="preserve"> I1</w:t>
       </w:r>
     </w:p>
-    <w:p>
-      <w:proofErr w:type="gramStart"/>
-      <w:r>
-        <w:t>Ex:-</w:t>
-      </w:r>
-      <w:proofErr w:type="gramEnd"/>
-      <w:r>
-        <w:t xml:space="preserve"> Class A Implements</w:t>
-      </w:r>
-      <w:r>
-        <w:t xml:space="preserve"> </w:t>
+    <w:p/>
+    <w:p>
+      <w:r>
+        <w:t>Interface</w:t>
       </w:r>
       <w:r>
         <w:t xml:space="preserve"> I1</w:t>
       </w:r>
-    </w:p>
-    <w:p/>
-    <w:p>
-      <w:r>
-        <w:t>Interface</w:t>
-      </w:r>
-      <w:r>
-        <w:t xml:space="preserve"> I1</w:t>
-      </w:r>
       <w:r>
         <w:t xml:space="preserve"> cannot Implement or Extend Class</w:t>
       </w:r>
@@ -739,178 +601,57 @@
     <w:p/>
     <w:p>
       <w:r>
-        <w:t xml:space="preserve">Single </w:t>
-      </w:r>
-      <w:proofErr w:type="gramStart"/>
-      <w:r>
-        <w:t>Inheritance:-</w:t>
-      </w:r>
-      <w:proofErr w:type="gramEnd"/>
-      <w:r>
-        <w:t xml:space="preserve"> </w:t>
-      </w:r>
-    </w:p>
-    <w:p/>
-    <w:p/>
-    <w:p/>
-    <w:p>
-      <w:r>
-        <w:t xml:space="preserve">We can Create objects of </w:t>
-      </w:r>
-      <w:proofErr w:type="spellStart"/>
-      <w:proofErr w:type="gramStart"/>
-      <w:r>
-        <w:t>SuperClass</w:t>
-      </w:r>
-      <w:proofErr w:type="spellEnd"/>
-      <w:r>
-        <w:t xml:space="preserve">  with</w:t>
-      </w:r>
-      <w:proofErr w:type="gramEnd"/>
-      <w:r>
-        <w:t xml:space="preserve"> </w:t>
-      </w:r>
-      <w:proofErr w:type="spellStart"/>
-      <w:r>
-        <w:t>SuperClass</w:t>
-      </w:r>
-      <w:proofErr w:type="spellEnd"/>
-      <w:r>
-        <w:t xml:space="preserve"> Reference so that we can access all the Public methods in Super </w:t>
-      </w:r>
-      <w:proofErr w:type="spellStart"/>
-      <w:r>
-        <w:t>Classs</w:t>
-      </w:r>
-      <w:proofErr w:type="spellEnd"/>
-      <w:r>
-        <w:t>.</w:t>
-      </w:r>
-    </w:p>
-    <w:p/>
-    <w:p/>
-    <w:p>
-      <w:r>
-        <w:t xml:space="preserve">We can Create objects of </w:t>
-      </w:r>
-      <w:proofErr w:type="spellStart"/>
-      <w:r>
-        <w:t>SubClass</w:t>
-      </w:r>
-      <w:proofErr w:type="spellEnd"/>
-      <w:r>
-        <w:t xml:space="preserve"> with </w:t>
-      </w:r>
-      <w:proofErr w:type="spellStart"/>
-      <w:r>
-        <w:t>SubClass</w:t>
-      </w:r>
-      <w:proofErr w:type="spellEnd"/>
-      <w:r>
-        <w:t xml:space="preserve"> Reference so that we can access all the Public methods in Sub </w:t>
-      </w:r>
-      <w:proofErr w:type="spellStart"/>
-      <w:r>
-        <w:t>Classs</w:t>
-      </w:r>
-      <w:proofErr w:type="spellEnd"/>
-      <w:r>
-        <w:t xml:space="preserve"> &amp; </w:t>
-      </w:r>
-      <w:proofErr w:type="spellStart"/>
-      <w:r>
-        <w:t>SuperClass</w:t>
-      </w:r>
-      <w:proofErr w:type="spellEnd"/>
-    </w:p>
-    <w:p/>
-    <w:p/>
-    <w:p>
-      <w:r>
-        <w:t xml:space="preserve">If we Create objects of </w:t>
-      </w:r>
-      <w:proofErr w:type="spellStart"/>
-      <w:r>
-        <w:t>SubClass</w:t>
-      </w:r>
-      <w:proofErr w:type="spellEnd"/>
-      <w:r>
-        <w:t xml:space="preserve"> with </w:t>
-      </w:r>
-      <w:proofErr w:type="spellStart"/>
-      <w:r>
-        <w:t>SuperClass</w:t>
-      </w:r>
-      <w:proofErr w:type="spellEnd"/>
-      <w:r>
-        <w:t xml:space="preserve"> </w:t>
-      </w:r>
-      <w:proofErr w:type="gramStart"/>
-      <w:r>
-        <w:t>Reference</w:t>
-      </w:r>
-      <w:proofErr w:type="gramEnd"/>
-      <w:r>
-        <w:t xml:space="preserve"> then we can access all the Public methods of </w:t>
-      </w:r>
-      <w:proofErr w:type="spellStart"/>
-      <w:r>
-        <w:t>SuperClass</w:t>
-      </w:r>
-      <w:proofErr w:type="spellEnd"/>
-      <w:r>
-        <w:t xml:space="preserve"> But we will not be able to access methods from Sub Class.</w:t>
-      </w:r>
-    </w:p>
-    <w:p/>
-    <w:p/>
-    <w:p/>
-    <w:p/>
-    <w:p>
-      <w:r>
-        <w:t xml:space="preserve">In Hybrid Inheritance, </w:t>
-      </w:r>
-      <w:proofErr w:type="gramStart"/>
-      <w:r>
-        <w:t>A,B</w:t>
-      </w:r>
-      <w:proofErr w:type="gramEnd"/>
-      <w:r>
-        <w:t>,C should be Interfaces because if A is Class B &amp; C cannot implement class A.</w:t>
-      </w:r>
-    </w:p>
-    <w:p/>
-    <w:p/>
-    <w:p>
-      <w:r>
-        <w:t xml:space="preserve">If a Class A extends </w:t>
-      </w:r>
-      <w:proofErr w:type="spellStart"/>
-      <w:proofErr w:type="gramStart"/>
-      <w:r>
-        <w:t>ClassB</w:t>
-      </w:r>
-      <w:proofErr w:type="spellEnd"/>
-      <w:r>
-        <w:t xml:space="preserve">  and</w:t>
-      </w:r>
-      <w:proofErr w:type="gramEnd"/>
-      <w:r>
-        <w:t xml:space="preserve"> implements InterfacesI1,I2 we should write the syntax as below:-</w:t>
-      </w:r>
-    </w:p>
-    <w:p/>
-    <w:p>
-      <w:r>
-        <w:t>Class A extends B implements I</w:t>
-      </w:r>
-      <w:proofErr w:type="gramStart"/>
-      <w:r>
-        <w:t>1,I</w:t>
-      </w:r>
-      <w:proofErr w:type="gramEnd"/>
-      <w:r>
-        <w:t>2</w:t>
+        <w:t xml:space="preserve">Single Inheritance:- </w:t>
+      </w:r>
+    </w:p>
+    <w:p/>
+    <w:p/>
+    <w:p/>
+    <w:p>
+      <w:r>
+        <w:t>We can Create objects of SuperClass  with SuperClass Reference so that we can access all the Public methods in Super Classs.</w:t>
+      </w:r>
+    </w:p>
+    <w:p/>
+    <w:p/>
+    <w:p>
+      <w:r>
+        <w:t>We can Create objects of SubClass with SubClass Reference so that we can access all the Public methods in Sub Classs &amp; SuperClass</w:t>
+      </w:r>
+    </w:p>
+    <w:p/>
+    <w:p>
+      <w:r>
+        <w:t>A a1 = new A();</w:t>
+      </w:r>
+    </w:p>
+    <w:p/>
+    <w:p/>
+    <w:p>
+      <w:r>
+        <w:t>If we Create objects of SubClass with SuperClass Reference then we can access all the Public methods of SuperClass But we will not be able to access methods from Sub Class.</w:t>
+      </w:r>
+    </w:p>
+    <w:p/>
+    <w:p/>
+    <w:p/>
+    <w:p/>
+    <w:p>
+      <w:r>
+        <w:t>In Hybrid Inheritance, A,B,C should be Interfaces because if A is Class B &amp; C cannot implement class A.</w:t>
+      </w:r>
+    </w:p>
+    <w:p/>
+    <w:p/>
+    <w:p>
+      <w:r>
+        <w:t>If a Class A extends ClassB  and implements InterfacesI1,I2 we should write the syntax as below:-</w:t>
+      </w:r>
+    </w:p>
+    <w:p/>
+    <w:p>
+      <w:r>
+        <w:t>Class A extends B implements I1,I2</w:t>
       </w:r>
     </w:p>
     <w:p/>
@@ -989,13 +730,8 @@
     <w:p/>
     <w:p/>
     <w:p>
-      <w:proofErr w:type="gramStart"/>
-      <w:r>
-        <w:t>Polymorphism :</w:t>
-      </w:r>
-      <w:proofErr w:type="gramEnd"/>
-      <w:r>
-        <w:t xml:space="preserve">- </w:t>
+      <w:r>
+        <w:t xml:space="preserve">Polymorphism :- </w:t>
       </w:r>
     </w:p>
     <w:p/>
@@ -1025,62 +761,27 @@
         <w:rPr>
           <w:b/>
         </w:rPr>
-        <w:t xml:space="preserve">Compiled time </w:t>
-      </w:r>
-      <w:proofErr w:type="gramStart"/>
-      <w:r>
-        <w:rPr>
-          <w:b/>
-        </w:rPr>
-        <w:t>Polymorphism</w:t>
-      </w:r>
-      <w:r>
-        <w:t xml:space="preserve"> :</w:t>
-      </w:r>
-      <w:proofErr w:type="gramEnd"/>
-      <w:r>
-        <w:t>-  This can be Achieved by Method Over Loading Concept.</w:t>
-      </w:r>
-    </w:p>
-    <w:p/>
-    <w:p>
-      <w:r>
-        <w:t xml:space="preserve">Method Over Loading </w:t>
-      </w:r>
-      <w:proofErr w:type="gramStart"/>
-      <w:r>
-        <w:t>Concept :</w:t>
-      </w:r>
-      <w:proofErr w:type="gramEnd"/>
-      <w:r>
-        <w:t>-  It is performed in a Class</w:t>
-      </w:r>
-    </w:p>
-    <w:p>
-      <w:r>
-        <w:t xml:space="preserve">Methods Name </w:t>
-      </w:r>
-      <w:proofErr w:type="gramStart"/>
-      <w:r>
-        <w:t>are</w:t>
-      </w:r>
-      <w:proofErr w:type="gramEnd"/>
-      <w:r>
-        <w:t xml:space="preserve"> Same but Signature should be different.</w:t>
-      </w:r>
-    </w:p>
-    <w:p/>
-    <w:p>
-      <w:r>
-        <w:t xml:space="preserve">Method </w:t>
-      </w:r>
-      <w:proofErr w:type="gramStart"/>
-      <w:r>
-        <w:t>Signature:-</w:t>
-      </w:r>
-      <w:proofErr w:type="gramEnd"/>
-      <w:r>
-        <w:t xml:space="preserve">  Number of arguments, data types of Arguments, order of the Arguments</w:t>
+        <w:t>Compiled time Polymorphism</w:t>
+      </w:r>
+      <w:r>
+        <w:t xml:space="preserve"> :-  This can be Achieved by Method Over Loading Concept.</w:t>
+      </w:r>
+    </w:p>
+    <w:p/>
+    <w:p>
+      <w:r>
+        <w:t>Method Over Loading Concept :-  It is performed in a Class</w:t>
+      </w:r>
+    </w:p>
+    <w:p>
+      <w:r>
+        <w:t>Methods Name are Same but Signature should be different.</w:t>
+      </w:r>
+    </w:p>
+    <w:p/>
+    <w:p>
+      <w:r>
+        <w:t>Method Signature:-  Number of arguments, data types of Arguments, order of the Arguments</w:t>
       </w:r>
     </w:p>
     <w:p/>
@@ -1089,15 +790,7 @@
         <w:t>If two methods have same name with same signature</w:t>
       </w:r>
       <w:r>
-        <w:t xml:space="preserve">, Access </w:t>
-      </w:r>
-      <w:proofErr w:type="spellStart"/>
-      <w:r>
-        <w:t>Specifiers</w:t>
-      </w:r>
-      <w:proofErr w:type="spellEnd"/>
-      <w:r>
-        <w:t xml:space="preserve"> &amp; return types doesn’t make a difference.</w:t>
+        <w:t>, Access Specifiers &amp; return types doesn’t make a difference.</w:t>
       </w:r>
     </w:p>
     <w:p/>
@@ -1113,100 +806,50 @@
         <w:rPr>
           <w:b/>
         </w:rPr>
-        <w:t xml:space="preserve">Run time </w:t>
-      </w:r>
-      <w:proofErr w:type="gramStart"/>
-      <w:r>
-        <w:rPr>
-          <w:b/>
-        </w:rPr>
-        <w:t>Polymorphism</w:t>
-      </w:r>
-      <w:r>
-        <w:t>:-</w:t>
-      </w:r>
-      <w:proofErr w:type="gramEnd"/>
-      <w:r>
-        <w:t xml:space="preserve"> This can be Achieved by Method Over Riding Concept.</w:t>
-      </w:r>
-    </w:p>
-    <w:p/>
-    <w:p>
-      <w:r>
-        <w:t xml:space="preserve">Method Over </w:t>
-      </w:r>
-      <w:proofErr w:type="gramStart"/>
-      <w:r>
-        <w:t>Riding:-</w:t>
-      </w:r>
-      <w:proofErr w:type="gramEnd"/>
-      <w:r>
-        <w:t xml:space="preserve">  It can be Achieved using Inheritance concept</w:t>
-      </w:r>
-    </w:p>
-    <w:p/>
-    <w:p>
-      <w:r>
-        <w:t xml:space="preserve">Methods Name are Same </w:t>
-      </w:r>
-      <w:proofErr w:type="gramStart"/>
-      <w:r>
-        <w:t>&amp;  Signature</w:t>
-      </w:r>
-      <w:proofErr w:type="gramEnd"/>
-      <w:r>
-        <w:t xml:space="preserve"> are also Same . Along with </w:t>
-      </w:r>
-      <w:proofErr w:type="gramStart"/>
-      <w:r>
-        <w:t>these method</w:t>
-      </w:r>
-      <w:proofErr w:type="gramEnd"/>
-      <w:r>
-        <w:t xml:space="preserve"> return types &amp; Access </w:t>
-      </w:r>
-      <w:proofErr w:type="spellStart"/>
-      <w:r>
-        <w:t>Specifiers</w:t>
-      </w:r>
-      <w:proofErr w:type="spellEnd"/>
-      <w:r>
-        <w:t xml:space="preserve"> should be also the same.</w:t>
-      </w:r>
-    </w:p>
-    <w:p/>
-    <w:p/>
-    <w:p/>
-    <w:p/>
-    <w:p/>
-    <w:p>
-      <w:proofErr w:type="gramStart"/>
-      <w:r>
-        <w:t>Constructor:-</w:t>
-      </w:r>
-      <w:proofErr w:type="gramEnd"/>
-      <w:r>
-        <w:t xml:space="preserve"> </w:t>
-      </w:r>
-    </w:p>
-    <w:p/>
-    <w:p>
-      <w:r>
-        <w:t>Constructor is used for Allocating Memory for the Class.</w:t>
-      </w:r>
-    </w:p>
-    <w:p/>
-    <w:p>
-      <w:r>
-        <w:t xml:space="preserve">Rules for </w:t>
-      </w:r>
-      <w:proofErr w:type="gramStart"/>
-      <w:r>
-        <w:t>Constructor:-</w:t>
-      </w:r>
-      <w:proofErr w:type="gramEnd"/>
-      <w:r>
-        <w:t xml:space="preserve"> </w:t>
+        <w:t>Run time Polymorphism</w:t>
+      </w:r>
+      <w:r>
+        <w:t>:- This can be Achieved by Method Over Riding Concept.</w:t>
+      </w:r>
+    </w:p>
+    <w:p/>
+    <w:p>
+      <w:r>
+        <w:t>Method Over Riding:-  It can be Achieved using Inheritance concept</w:t>
+      </w:r>
+    </w:p>
+    <w:p/>
+    <w:p>
+      <w:r>
+        <w:t>Methods Name are Same &amp;  Signature are also Same . Along with these method return types &amp; Access Specifiers should be also the same.</w:t>
+      </w:r>
+    </w:p>
+    <w:p/>
+    <w:p/>
+    <w:p/>
+    <w:p/>
+    <w:p/>
+    <w:p>
+      <w:r>
+        <w:t xml:space="preserve">Constructor:- </w:t>
+      </w:r>
+    </w:p>
+    <w:p/>
+    <w:p>
+      <w:r>
+        <w:t>Constructor is used for Allocating Memory</w:t>
+      </w:r>
+      <w:r>
+        <w:t xml:space="preserve"> of a Object </w:t>
+      </w:r>
+      <w:r>
+        <w:t xml:space="preserve"> for the Class.</w:t>
+      </w:r>
+    </w:p>
+    <w:p/>
+    <w:p>
+      <w:r>
+        <w:t xml:space="preserve">Rules for Constructor:- </w:t>
       </w:r>
     </w:p>
     <w:p>
@@ -1218,23 +861,7 @@
         </w:numPr>
       </w:pPr>
       <w:r>
-        <w:t xml:space="preserve">Constructor name should be exactly same as </w:t>
-      </w:r>
-      <w:proofErr w:type="spellStart"/>
-      <w:r>
-        <w:t>ClassName</w:t>
-      </w:r>
-      <w:proofErr w:type="spellEnd"/>
-      <w:r>
-        <w:t>(</w:t>
-      </w:r>
-      <w:proofErr w:type="spellStart"/>
-      <w:r>
-        <w:t>CaseSensitive</w:t>
-      </w:r>
-      <w:proofErr w:type="spellEnd"/>
-      <w:r>
-        <w:t>)</w:t>
+        <w:t>Constructor name should be exactly same as ClassName(CaseSensitive)</w:t>
       </w:r>
     </w:p>
     <w:p>
@@ -1246,97 +873,52 @@
         </w:numPr>
       </w:pPr>
       <w:r>
-        <w:t xml:space="preserve">Constructor will not have return </w:t>
-      </w:r>
-      <w:proofErr w:type="gramStart"/>
-      <w:r>
-        <w:t>type(</w:t>
-      </w:r>
-      <w:proofErr w:type="gramEnd"/>
-      <w:r>
-        <w:t xml:space="preserve">like void, </w:t>
-      </w:r>
-      <w:proofErr w:type="spellStart"/>
-      <w:r>
-        <w:t>int</w:t>
-      </w:r>
-      <w:proofErr w:type="spellEnd"/>
-      <w:r>
-        <w:t>, String)</w:t>
-      </w:r>
-    </w:p>
-    <w:p>
-      <w:pPr>
-        <w:ind w:left="360"/>
-      </w:pPr>
-    </w:p>
-    <w:p>
-      <w:pPr>
-        <w:ind w:left="360"/>
-      </w:pPr>
-    </w:p>
-    <w:p>
-      <w:pPr>
-        <w:ind w:left="360"/>
-      </w:pPr>
-      <w:r>
-        <w:t xml:space="preserve">Default </w:t>
-      </w:r>
-      <w:proofErr w:type="gramStart"/>
-      <w:r>
-        <w:t>Constructor( 0</w:t>
-      </w:r>
-      <w:proofErr w:type="gramEnd"/>
-      <w:r>
-        <w:t xml:space="preserve"> Arguments Constructor) is optional which is provided by JVM</w:t>
-      </w:r>
-    </w:p>
-    <w:p>
-      <w:pPr>
-        <w:ind w:left="360"/>
-      </w:pPr>
-    </w:p>
-    <w:p>
-      <w:pPr>
-        <w:ind w:left="360"/>
-      </w:pPr>
-      <w:r>
-        <w:t xml:space="preserve">Class can Have Default Constructor &amp; </w:t>
-      </w:r>
-      <w:proofErr w:type="spellStart"/>
-      <w:r>
-        <w:t>OverLoaded</w:t>
-      </w:r>
-      <w:proofErr w:type="spellEnd"/>
-      <w:r>
-        <w:t xml:space="preserve"> Constructor.</w:t>
-      </w:r>
-    </w:p>
-    <w:p>
-      <w:pPr>
-        <w:ind w:left="360"/>
-      </w:pPr>
-    </w:p>
-    <w:p>
-      <w:pPr>
-        <w:ind w:left="360"/>
-      </w:pPr>
-      <w:r>
-        <w:t xml:space="preserve">For </w:t>
-      </w:r>
-      <w:proofErr w:type="spellStart"/>
-      <w:r>
-        <w:t>OverLoaded</w:t>
-      </w:r>
-      <w:proofErr w:type="spellEnd"/>
-      <w:r>
-        <w:t xml:space="preserve"> Constructor Signature should be </w:t>
-      </w:r>
-      <w:proofErr w:type="gramStart"/>
-      <w:r>
-        <w:t>different.(</w:t>
-      </w:r>
-      <w:proofErr w:type="gramEnd"/>
+        <w:t>Constructor will not have return type(like void, int, String)</w:t>
+      </w:r>
+    </w:p>
+    <w:p>
+      <w:pPr>
+        <w:ind w:left="360"/>
+      </w:pPr>
+    </w:p>
+    <w:p>
+      <w:pPr>
+        <w:ind w:left="360"/>
+      </w:pPr>
+    </w:p>
+    <w:p>
+      <w:pPr>
+        <w:ind w:left="360"/>
+      </w:pPr>
+      <w:r>
+        <w:t>Default Constructor( 0 Arguments Constructor) is optional which is provided by JVM</w:t>
+      </w:r>
+    </w:p>
+    <w:p>
+      <w:pPr>
+        <w:ind w:left="360"/>
+      </w:pPr>
+    </w:p>
+    <w:p>
+      <w:pPr>
+        <w:ind w:left="360"/>
+      </w:pPr>
+      <w:r>
+        <w:t>Class can Have Default Constructor &amp; OverLoaded Constructor.</w:t>
+      </w:r>
+    </w:p>
+    <w:p>
+      <w:pPr>
+        <w:ind w:left="360"/>
+      </w:pPr>
+    </w:p>
+    <w:p>
+      <w:pPr>
+        <w:ind w:left="360"/>
+      </w:pPr>
+      <w:r>
+        <w:t>For OverLoaded Constructor Signature should be different.(</w:t>
+      </w:r>
       <w:r>
         <w:t xml:space="preserve"> </w:t>
       </w:r>
@@ -1383,56 +965,35 @@
       <w:pPr>
         <w:ind w:left="360"/>
       </w:pPr>
-      <w:proofErr w:type="gramStart"/>
-      <w:r>
-        <w:t>Static :</w:t>
-      </w:r>
-      <w:proofErr w:type="gramEnd"/>
-      <w:r>
-        <w:t xml:space="preserve">- </w:t>
-      </w:r>
-    </w:p>
-    <w:p>
-      <w:pPr>
-        <w:ind w:left="360"/>
-      </w:pPr>
-      <w:r>
-        <w:t xml:space="preserve">Static is a Keyword which is used at Variable level &amp; method level but not </w:t>
-      </w:r>
-      <w:proofErr w:type="gramStart"/>
-      <w:r>
-        <w:t>at</w:t>
+      <w:r>
+        <w:t xml:space="preserve">Static :- </w:t>
+      </w:r>
+    </w:p>
+    <w:p>
+      <w:pPr>
+        <w:ind w:left="360"/>
+      </w:pPr>
+      <w:r>
+        <w:t>Static is a Keyword which is used at Variable level &amp; method level but not at</w:t>
       </w:r>
       <w:r>
         <w:t xml:space="preserve"> </w:t>
       </w:r>
       <w:r>
-        <w:t xml:space="preserve"> the</w:t>
-      </w:r>
-      <w:proofErr w:type="gramEnd"/>
-      <w:r>
-        <w:t xml:space="preserve"> Class Level. Which means class can contain static variables Static methods &amp; static blocks also.</w:t>
-      </w:r>
-    </w:p>
-    <w:p>
-      <w:pPr>
-        <w:ind w:left="360"/>
-      </w:pPr>
-    </w:p>
-    <w:p>
-      <w:pPr>
-        <w:ind w:left="360"/>
-      </w:pPr>
-      <w:r>
-        <w:t xml:space="preserve">JVM Allocates memory for static variables Static methods &amp; static blocks at compile time so that we can access these without creating </w:t>
-      </w:r>
-      <w:proofErr w:type="gramStart"/>
-      <w:r>
-        <w:t>objects(</w:t>
-      </w:r>
-      <w:proofErr w:type="gramEnd"/>
-      <w:r>
-        <w:t>using Class name, we can access these.)</w:t>
+        <w:t xml:space="preserve"> the Class Level. Which means class can contain static variables Static methods &amp; static blocks also.</w:t>
+      </w:r>
+    </w:p>
+    <w:p>
+      <w:pPr>
+        <w:ind w:left="360"/>
+      </w:pPr>
+    </w:p>
+    <w:p>
+      <w:pPr>
+        <w:ind w:left="360"/>
+      </w:pPr>
+      <w:r>
+        <w:t>JVM Allocates memory for static variables Static methods &amp; static blocks at compile time so that we can access these without creating objects(using Class name, we can access these.)</w:t>
       </w:r>
     </w:p>
     <w:p>
@@ -1461,93 +1022,91 @@
         <w:ind w:left="360"/>
       </w:pPr>
       <w:r>
-        <w:t xml:space="preserve">Static </w:t>
-      </w:r>
-      <w:proofErr w:type="gramStart"/>
-      <w:r>
-        <w:t>methods  cannot</w:t>
-      </w:r>
-      <w:proofErr w:type="gramEnd"/>
-      <w:r>
-        <w:t xml:space="preserve"> be Overridden in its subclasses</w:t>
-      </w:r>
-      <w:r>
-        <w:t xml:space="preserve"> because the methods are at class level</w:t>
-      </w:r>
-      <w:r>
-        <w:t xml:space="preserve"> but they can be accessed in Subclasses.</w:t>
-      </w:r>
-    </w:p>
-    <w:p>
-      <w:pPr>
-        <w:ind w:left="360"/>
-      </w:pPr>
-    </w:p>
-    <w:p>
-      <w:pPr>
-        <w:ind w:left="360"/>
-      </w:pPr>
-    </w:p>
-    <w:p>
-      <w:pPr>
-        <w:ind w:left="360"/>
-      </w:pPr>
-    </w:p>
-    <w:p>
-      <w:pPr>
-        <w:ind w:left="360"/>
-      </w:pPr>
-    </w:p>
-    <w:p>
-      <w:pPr>
-        <w:ind w:left="360"/>
-      </w:pPr>
-    </w:p>
-    <w:p>
-      <w:pPr>
-        <w:ind w:left="360"/>
-      </w:pPr>
-    </w:p>
-    <w:p>
-      <w:pPr>
-        <w:ind w:left="360"/>
-      </w:pPr>
-      <w:r>
-        <w:t xml:space="preserve">A Class can contain instance variables, static </w:t>
-      </w:r>
-      <w:proofErr w:type="gramStart"/>
-      <w:r>
-        <w:t>variables ,constants</w:t>
-      </w:r>
-      <w:proofErr w:type="gramEnd"/>
-      <w:r>
-        <w:t>, instance methods, static methods, constructors, static blocks &amp; instance blocks.</w:t>
-      </w:r>
-    </w:p>
-    <w:p>
-      <w:pPr>
-        <w:ind w:left="360"/>
-      </w:pPr>
-    </w:p>
-    <w:p>
-      <w:pPr>
-        <w:ind w:left="360"/>
-      </w:pPr>
-    </w:p>
-    <w:p>
-      <w:pPr>
-        <w:ind w:left="360"/>
-      </w:pPr>
-      <w:r>
-        <w:t xml:space="preserve">If a Class contain all the above details then it will be executed in the following </w:t>
-      </w:r>
-      <w:proofErr w:type="gramStart"/>
-      <w:r>
-        <w:t>order:-</w:t>
-      </w:r>
-      <w:proofErr w:type="gramEnd"/>
-      <w:r>
-        <w:t xml:space="preserve"> </w:t>
+        <w:t>Static methods  cannot be Overridden in its subclasses because the methods are at class level but they can be accessed in Subclasses.</w:t>
+      </w:r>
+    </w:p>
+    <w:p>
+      <w:pPr>
+        <w:ind w:left="360"/>
+      </w:pPr>
+    </w:p>
+    <w:p>
+      <w:pPr>
+        <w:ind w:left="360"/>
+      </w:pPr>
+      <w:r>
+        <w:t>if we override superclass  static method in subclass then, methods will be treated as normal methods of their own respective classes.</w:t>
+      </w:r>
+    </w:p>
+    <w:p>
+      <w:pPr>
+        <w:ind w:left="360"/>
+      </w:pPr>
+    </w:p>
+    <w:p>
+      <w:pPr>
+        <w:ind w:left="360"/>
+      </w:pPr>
+      <w:r>
+        <w:t>if we have a static method in super class &amp; same method is added as instance method in a sub class it will give an compilation error &amp; viceversa.</w:t>
+      </w:r>
+      <w:bookmarkStart w:id="0" w:name="_GoBack"/>
+      <w:bookmarkEnd w:id="0"/>
+    </w:p>
+    <w:p>
+      <w:pPr>
+        <w:ind w:left="360"/>
+      </w:pPr>
+    </w:p>
+    <w:p>
+      <w:pPr>
+        <w:ind w:left="360"/>
+      </w:pPr>
+    </w:p>
+    <w:p>
+      <w:pPr>
+        <w:ind w:left="360"/>
+      </w:pPr>
+    </w:p>
+    <w:p>
+      <w:pPr>
+        <w:ind w:left="360"/>
+      </w:pPr>
+    </w:p>
+    <w:p>
+      <w:pPr>
+        <w:ind w:left="360"/>
+      </w:pPr>
+    </w:p>
+    <w:p>
+      <w:pPr>
+        <w:ind w:left="360"/>
+      </w:pPr>
+    </w:p>
+    <w:p>
+      <w:pPr>
+        <w:ind w:left="360"/>
+      </w:pPr>
+      <w:r>
+        <w:t>A Class can contain instance variables, static variables ,constants, instance methods, static methods, constructors, static blocks &amp; instance blocks.</w:t>
+      </w:r>
+    </w:p>
+    <w:p>
+      <w:pPr>
+        <w:ind w:left="360"/>
+      </w:pPr>
+    </w:p>
+    <w:p>
+      <w:pPr>
+        <w:ind w:left="360"/>
+      </w:pPr>
+    </w:p>
+    <w:p>
+      <w:pPr>
+        <w:ind w:left="360"/>
+      </w:pPr>
+      <w:r>
+        <w:t xml:space="preserve">If a Class contain all the above details then it will be executed in the following order:- </w:t>
       </w:r>
     </w:p>
     <w:p>
@@ -1579,15 +1138,7 @@
         </w:numPr>
       </w:pPr>
       <w:r>
-        <w:t xml:space="preserve">When we create </w:t>
-      </w:r>
-      <w:proofErr w:type="gramStart"/>
-      <w:r>
-        <w:t>a</w:t>
-      </w:r>
-      <w:proofErr w:type="gramEnd"/>
-      <w:r>
-        <w:t xml:space="preserve"> object of the class all the instance blocks in the order</w:t>
+        <w:t>When we create a object of the class all the instance blocks in the order</w:t>
       </w:r>
       <w:r>
         <w:t xml:space="preserve"> are executed </w:t>
@@ -1645,15 +1196,7 @@
         <w:ind w:left="360"/>
       </w:pPr>
       <w:r>
-        <w:t xml:space="preserve">Final is a Keyword which is used at Variable level &amp; method </w:t>
-      </w:r>
-      <w:proofErr w:type="gramStart"/>
-      <w:r>
-        <w:t>level  &amp;</w:t>
-      </w:r>
-      <w:proofErr w:type="gramEnd"/>
-      <w:r>
-        <w:t xml:space="preserve"> Class Level . In a Class if a variable is declared as Final the value will not be changed once it is assigned.</w:t>
+        <w:t>Final is a Keyword which is used at Variable level &amp; method level  &amp; Class Level . In a Class if a variable is declared as Final the value will not be changed once it is assigned.</w:t>
       </w:r>
     </w:p>
     <w:p>
@@ -1715,29 +1258,7 @@
         <w:rPr>
           <w:b/>
         </w:rPr>
-        <w:t xml:space="preserve">Access </w:t>
-      </w:r>
-      <w:proofErr w:type="spellStart"/>
-      <w:proofErr w:type="gramStart"/>
-      <w:r>
-        <w:rPr>
-          <w:b/>
-        </w:rPr>
-        <w:t>Specifiers</w:t>
-      </w:r>
-      <w:proofErr w:type="spellEnd"/>
-      <w:r>
-        <w:rPr>
-          <w:b/>
-        </w:rPr>
-        <w:t>:-</w:t>
-      </w:r>
-      <w:proofErr w:type="gramEnd"/>
-      <w:r>
-        <w:rPr>
-          <w:b/>
-        </w:rPr>
-        <w:t xml:space="preserve"> </w:t>
+        <w:t xml:space="preserve">Access Specifiers:- </w:t>
       </w:r>
       <w:r>
         <w:rPr>
@@ -1770,74 +1291,41 @@
       <w:r>
         <w:t xml:space="preserve">Access </w:t>
       </w:r>
-      <w:proofErr w:type="spellStart"/>
-      <w:r>
-        <w:t>Specifiers</w:t>
-      </w:r>
-      <w:proofErr w:type="spellEnd"/>
+      <w:r>
+        <w:t xml:space="preserve">Specifiers </w:t>
+      </w:r>
       <w:r>
         <w:t xml:space="preserve"> </w:t>
       </w:r>
       <w:r>
+        <w:t xml:space="preserve"> are used  at</w:t>
+      </w:r>
+      <w:r>
+        <w:t xml:space="preserve"> variable level,</w:t>
+      </w:r>
+      <w:r>
         <w:t xml:space="preserve"> </w:t>
       </w:r>
       <w:r>
-        <w:t xml:space="preserve"> are </w:t>
-      </w:r>
-      <w:proofErr w:type="gramStart"/>
-      <w:r>
-        <w:t>used  at</w:t>
-      </w:r>
-      <w:proofErr w:type="gramEnd"/>
-      <w:r>
-        <w:t xml:space="preserve"> variable level,</w:t>
-      </w:r>
-      <w:r>
-        <w:t xml:space="preserve"> </w:t>
-      </w:r>
-      <w:r>
-        <w:t>methods level</w:t>
-      </w:r>
-      <w:r>
-        <w:t>, C</w:t>
-      </w:r>
-      <w:r>
-        <w:t>lass</w:t>
-      </w:r>
-      <w:r>
-        <w:t xml:space="preserve">/Interface </w:t>
-      </w:r>
-      <w:r>
-        <w:t xml:space="preserve"> level</w:t>
-      </w:r>
-      <w:r>
-        <w:t xml:space="preserve"> &amp; constructor level </w:t>
-      </w:r>
-    </w:p>
-    <w:p>
-      <w:pPr>
-        <w:ind w:left="360"/>
-      </w:pPr>
-    </w:p>
-    <w:p>
-      <w:pPr>
-        <w:ind w:left="360"/>
-      </w:pPr>
-    </w:p>
-    <w:p>
-      <w:pPr>
-        <w:ind w:left="360"/>
-      </w:pPr>
-      <w:r>
-        <w:t xml:space="preserve">If we don’t mention the access </w:t>
-      </w:r>
-      <w:proofErr w:type="spellStart"/>
-      <w:r>
-        <w:t>specifier</w:t>
-      </w:r>
-      <w:proofErr w:type="spellEnd"/>
-      <w:r>
-        <w:t xml:space="preserve"> it will be treated as </w:t>
+        <w:t xml:space="preserve">methods level, Class/Interface  level &amp; constructor level </w:t>
+      </w:r>
+    </w:p>
+    <w:p>
+      <w:pPr>
+        <w:ind w:left="360"/>
+      </w:pPr>
+    </w:p>
+    <w:p>
+      <w:pPr>
+        <w:ind w:left="360"/>
+      </w:pPr>
+    </w:p>
+    <w:p>
+      <w:pPr>
+        <w:ind w:left="360"/>
+      </w:pPr>
+      <w:r>
+        <w:t xml:space="preserve">If we don’t mention the access specifier it will be treated as </w:t>
       </w:r>
       <w:r>
         <w:rPr>
@@ -1846,127 +1334,67 @@
         <w:t>default</w:t>
       </w:r>
       <w:r>
-        <w:t xml:space="preserve"> access </w:t>
-      </w:r>
-      <w:proofErr w:type="spellStart"/>
-      <w:r>
-        <w:t>specifier</w:t>
-      </w:r>
-      <w:proofErr w:type="spellEnd"/>
-      <w:r>
-        <w:t>.</w:t>
-      </w:r>
-    </w:p>
-    <w:p>
-      <w:pPr>
-        <w:ind w:left="360"/>
-      </w:pPr>
-    </w:p>
-    <w:p>
-      <w:pPr>
-        <w:ind w:left="360"/>
-      </w:pPr>
-      <w:proofErr w:type="gramStart"/>
-      <w:r>
-        <w:t>Note:-</w:t>
-      </w:r>
-      <w:proofErr w:type="gramEnd"/>
-      <w:r>
-        <w:t xml:space="preserve">  </w:t>
-      </w:r>
-      <w:r>
-        <w:t xml:space="preserve">we cannot mention the access </w:t>
-      </w:r>
-      <w:proofErr w:type="spellStart"/>
-      <w:r>
-        <w:t>Specifier</w:t>
-      </w:r>
-      <w:proofErr w:type="spellEnd"/>
-      <w:r>
-        <w:t xml:space="preserve"> as default. It will give compilation error.</w:t>
-      </w:r>
-    </w:p>
-    <w:p>
-      <w:pPr>
-        <w:ind w:left="360"/>
-      </w:pPr>
-    </w:p>
-    <w:p>
-      <w:pPr>
-        <w:ind w:left="360"/>
-      </w:pPr>
-    </w:p>
-    <w:p>
-      <w:pPr>
-        <w:ind w:left="360"/>
-      </w:pPr>
-      <w:proofErr w:type="gramStart"/>
-      <w:r>
-        <w:t>Private:-</w:t>
-      </w:r>
-      <w:proofErr w:type="gramEnd"/>
-      <w:r>
-        <w:t xml:space="preserve">  private variables are accessed in any of the methods of the class. But these are not accessed out of the class </w:t>
-      </w:r>
-      <w:proofErr w:type="spellStart"/>
-      <w:r>
-        <w:t>eventough</w:t>
-      </w:r>
-      <w:proofErr w:type="spellEnd"/>
-      <w:r>
-        <w:t xml:space="preserve"> </w:t>
-      </w:r>
-      <w:proofErr w:type="spellStart"/>
-      <w:r>
-        <w:t>classs</w:t>
-      </w:r>
-      <w:proofErr w:type="spellEnd"/>
-      <w:r>
-        <w:t xml:space="preserve"> is inherited.</w:t>
-      </w:r>
-    </w:p>
-    <w:p>
-      <w:pPr>
-        <w:ind w:left="360"/>
-      </w:pPr>
-    </w:p>
-    <w:p>
-      <w:pPr>
-        <w:ind w:left="360"/>
-      </w:pPr>
-      <w:proofErr w:type="gramStart"/>
-      <w:r>
-        <w:t>Default:-</w:t>
-      </w:r>
-      <w:proofErr w:type="gramEnd"/>
-      <w:r>
-        <w:t xml:space="preserve">  Default variables are package level variables which means if a class has default variable, it can be accessed in all the classes of its package but It will not be accessed in </w:t>
-      </w:r>
-      <w:proofErr w:type="spellStart"/>
-      <w:r>
-        <w:t>subpackages</w:t>
-      </w:r>
-      <w:proofErr w:type="spellEnd"/>
-      <w:r>
-        <w:t>.</w:t>
-      </w:r>
-    </w:p>
-    <w:p>
-      <w:pPr>
-        <w:ind w:left="360"/>
-      </w:pPr>
-    </w:p>
-    <w:p>
-      <w:pPr>
-        <w:ind w:left="360"/>
-      </w:pPr>
-      <w:proofErr w:type="gramStart"/>
-      <w:r>
-        <w:t>Protected:-</w:t>
-      </w:r>
-      <w:proofErr w:type="gramEnd"/>
-      <w:r>
-        <w:t xml:space="preserve"> if a variable is created as protected it can be accessed anywhere in package </w:t>
+        <w:t xml:space="preserve"> access specifier.</w:t>
+      </w:r>
+    </w:p>
+    <w:p>
+      <w:pPr>
+        <w:ind w:left="360"/>
+      </w:pPr>
+    </w:p>
+    <w:p>
+      <w:pPr>
+        <w:ind w:left="360"/>
+      </w:pPr>
+      <w:r>
+        <w:t xml:space="preserve">Note:-  </w:t>
+      </w:r>
+      <w:r>
+        <w:t>we cannot mention the access Specifier as default. It will give compilation error.</w:t>
+      </w:r>
+    </w:p>
+    <w:p>
+      <w:pPr>
+        <w:ind w:left="360"/>
+      </w:pPr>
+    </w:p>
+    <w:p>
+      <w:pPr>
+        <w:ind w:left="360"/>
+      </w:pPr>
+    </w:p>
+    <w:p>
+      <w:pPr>
+        <w:ind w:left="360"/>
+      </w:pPr>
+      <w:r>
+        <w:t>Private:-  private variables are accessed in any of the methods of the class. But these are not accessed out of the class eventough classs is inherited.</w:t>
+      </w:r>
+    </w:p>
+    <w:p>
+      <w:pPr>
+        <w:ind w:left="360"/>
+      </w:pPr>
+    </w:p>
+    <w:p>
+      <w:pPr>
+        <w:ind w:left="360"/>
+      </w:pPr>
+      <w:r>
+        <w:t>Default:-  Default variables are package level variables which means if a class has default variable, it can be accessed in all the classes of its package but It will not be accessed in subpackages.</w:t>
+      </w:r>
+    </w:p>
+    <w:p>
+      <w:pPr>
+        <w:ind w:left="360"/>
+      </w:pPr>
+    </w:p>
+    <w:p>
+      <w:pPr>
+        <w:ind w:left="360"/>
+      </w:pPr>
+      <w:r>
+        <w:t xml:space="preserve">Protected:- if a variable is created as protected it can be accessed anywhere in package </w:t>
       </w:r>
       <w:r>
         <w:t xml:space="preserve">, other packages </w:t>
@@ -1984,212 +1412,137 @@
       <w:pPr>
         <w:ind w:left="360"/>
       </w:pPr>
-      <w:proofErr w:type="gramStart"/>
-      <w:r>
-        <w:t>Note:-</w:t>
-      </w:r>
-      <w:proofErr w:type="gramEnd"/>
-      <w:r>
-        <w:t xml:space="preserve"> </w:t>
-      </w:r>
-      <w:r>
-        <w:t xml:space="preserve">if we want to access protected variable in a class in sub packages, then </w:t>
-      </w:r>
-      <w:proofErr w:type="spellStart"/>
-      <w:r>
-        <w:t>Subpackage</w:t>
-      </w:r>
-      <w:proofErr w:type="spellEnd"/>
-      <w:r>
-        <w:t xml:space="preserve"> class must extend class in the Parent package.</w:t>
-      </w:r>
-    </w:p>
-    <w:p>
-      <w:pPr>
-        <w:ind w:left="360"/>
-      </w:pPr>
-    </w:p>
-    <w:p>
-      <w:pPr>
-        <w:ind w:left="360"/>
-      </w:pPr>
-    </w:p>
-    <w:p>
-      <w:pPr>
-        <w:ind w:left="360"/>
-      </w:pPr>
-      <w:proofErr w:type="gramStart"/>
+      <w:r>
+        <w:t xml:space="preserve">Note:- </w:t>
+      </w:r>
+      <w:r>
+        <w:t>if we want to access protected variable in a class in sub packages, then Subpackage class must extend class in the Parent package.</w:t>
+      </w:r>
+    </w:p>
+    <w:p>
+      <w:pPr>
+        <w:ind w:left="360"/>
+      </w:pPr>
+    </w:p>
+    <w:p>
+      <w:pPr>
+        <w:ind w:left="360"/>
+      </w:pPr>
+    </w:p>
+    <w:p>
+      <w:pPr>
+        <w:ind w:left="360"/>
+      </w:pPr>
       <w:r>
         <w:t>Example:-</w:t>
       </w:r>
-      <w:proofErr w:type="gramEnd"/>
-    </w:p>
-    <w:p>
-      <w:pPr>
-        <w:ind w:left="360"/>
-      </w:pPr>
-      <w:r>
-        <w:t xml:space="preserve">package </w:t>
-      </w:r>
-      <w:proofErr w:type="spellStart"/>
-      <w:proofErr w:type="gramStart"/>
-      <w:r>
-        <w:t>com.a</w:t>
-      </w:r>
-      <w:proofErr w:type="spellEnd"/>
-      <w:proofErr w:type="gramEnd"/>
-    </w:p>
-    <w:p>
-      <w:pPr>
-        <w:ind w:left="360"/>
-      </w:pPr>
-      <w:r>
-        <w:t>class A</w:t>
-      </w:r>
-      <w:proofErr w:type="gramStart"/>
-      <w:r>
-        <w:t>1  protected</w:t>
-      </w:r>
-      <w:proofErr w:type="gramEnd"/>
-      <w:r>
-        <w:t xml:space="preserve"> x1;</w:t>
-      </w:r>
-    </w:p>
-    <w:p>
-      <w:pPr>
-        <w:ind w:left="360"/>
-      </w:pPr>
-    </w:p>
-    <w:p>
-      <w:pPr>
-        <w:ind w:left="360"/>
-      </w:pPr>
-    </w:p>
-    <w:p>
-      <w:pPr>
-        <w:ind w:left="360"/>
-      </w:pPr>
-    </w:p>
-    <w:p>
-      <w:pPr>
-        <w:ind w:left="360"/>
-      </w:pPr>
-      <w:r>
-        <w:t>p</w:t>
-      </w:r>
-      <w:r>
-        <w:t xml:space="preserve">ackage </w:t>
-      </w:r>
-      <w:proofErr w:type="spellStart"/>
-      <w:r>
-        <w:t>com.</w:t>
-      </w:r>
-      <w:proofErr w:type="gramStart"/>
-      <w:r>
-        <w:t>a.b</w:t>
-      </w:r>
-      <w:proofErr w:type="spellEnd"/>
-      <w:proofErr w:type="gramEnd"/>
-    </w:p>
-    <w:p>
-      <w:pPr>
-        <w:ind w:left="360"/>
-      </w:pPr>
-      <w:r>
-        <w:t>class B</w:t>
-      </w:r>
-      <w:r>
-        <w:t xml:space="preserve">1 </w:t>
-      </w:r>
-      <w:r>
-        <w:t>extends A</w:t>
-      </w:r>
-      <w:proofErr w:type="gramStart"/>
-      <w:r>
-        <w:t>1  protected</w:t>
-      </w:r>
-      <w:proofErr w:type="gramEnd"/>
-      <w:r>
-        <w:t xml:space="preserve"> x1 is </w:t>
-      </w:r>
-      <w:proofErr w:type="spellStart"/>
-      <w:r>
-        <w:t>accessable</w:t>
-      </w:r>
-      <w:proofErr w:type="spellEnd"/>
-      <w:r>
-        <w:t>.</w:t>
-      </w:r>
-    </w:p>
-    <w:p>
-      <w:pPr>
-        <w:ind w:left="360"/>
-      </w:pPr>
-    </w:p>
-    <w:p>
-      <w:pPr>
-        <w:ind w:left="360"/>
-      </w:pPr>
-    </w:p>
-    <w:p>
-      <w:pPr>
-        <w:ind w:left="360"/>
-      </w:pPr>
-      <w:proofErr w:type="gramStart"/>
-      <w:r>
-        <w:t>Public:-</w:t>
-      </w:r>
-      <w:proofErr w:type="gramEnd"/>
-      <w:r>
-        <w:t xml:space="preserve"> we can access public variables in any class of any package through out the application without inheritance by using the class object.</w:t>
-      </w:r>
-    </w:p>
-    <w:p>
-      <w:pPr>
-        <w:ind w:left="360"/>
-      </w:pPr>
-    </w:p>
-    <w:p>
-      <w:pPr>
-        <w:ind w:left="360"/>
-      </w:pPr>
-    </w:p>
-    <w:p>
-      <w:pPr>
-        <w:ind w:left="360"/>
-      </w:pPr>
-    </w:p>
-    <w:p>
-      <w:pPr>
-        <w:ind w:left="360"/>
-      </w:pPr>
-    </w:p>
-    <w:p>
-      <w:pPr>
-        <w:ind w:left="360"/>
-      </w:pPr>
-    </w:p>
-    <w:p>
-      <w:pPr>
-        <w:ind w:left="360"/>
-      </w:pPr>
-    </w:p>
-    <w:p>
-      <w:pPr>
-        <w:ind w:left="360"/>
-      </w:pPr>
-    </w:p>
-    <w:p>
-      <w:pPr>
-        <w:ind w:left="360"/>
-      </w:pPr>
-      <w:proofErr w:type="spellStart"/>
-      <w:r>
-        <w:t>ClassA</w:t>
-      </w:r>
-      <w:proofErr w:type="spellEnd"/>
-      <w:r>
-        <w:t xml:space="preserve"> m1 to m5</w:t>
+    </w:p>
+    <w:p>
+      <w:pPr>
+        <w:ind w:left="360"/>
+      </w:pPr>
+      <w:r>
+        <w:t>package com.a</w:t>
+      </w:r>
+    </w:p>
+    <w:p>
+      <w:pPr>
+        <w:ind w:left="360"/>
+      </w:pPr>
+      <w:r>
+        <w:t>class A1  protected x1;</w:t>
+      </w:r>
+    </w:p>
+    <w:p>
+      <w:pPr>
+        <w:ind w:left="360"/>
+      </w:pPr>
+    </w:p>
+    <w:p>
+      <w:pPr>
+        <w:ind w:left="360"/>
+      </w:pPr>
+    </w:p>
+    <w:p>
+      <w:pPr>
+        <w:ind w:left="360"/>
+      </w:pPr>
+    </w:p>
+    <w:p>
+      <w:pPr>
+        <w:ind w:left="360"/>
+      </w:pPr>
+      <w:r>
+        <w:t>package com.a.b</w:t>
+      </w:r>
+    </w:p>
+    <w:p>
+      <w:pPr>
+        <w:ind w:left="360"/>
+      </w:pPr>
+      <w:r>
+        <w:t>class B1 extends A1  protected x1 is accessable.</w:t>
+      </w:r>
+    </w:p>
+    <w:p>
+      <w:pPr>
+        <w:ind w:left="360"/>
+      </w:pPr>
+    </w:p>
+    <w:p>
+      <w:pPr>
+        <w:ind w:left="360"/>
+      </w:pPr>
+    </w:p>
+    <w:p>
+      <w:pPr>
+        <w:ind w:left="360"/>
+      </w:pPr>
+      <w:r>
+        <w:t>Public:- we can access public variables in any class of any package through out the application without inheritance by using the class object.</w:t>
+      </w:r>
+    </w:p>
+    <w:p>
+      <w:pPr>
+        <w:ind w:left="360"/>
+      </w:pPr>
+    </w:p>
+    <w:p>
+      <w:pPr>
+        <w:ind w:left="360"/>
+      </w:pPr>
+    </w:p>
+    <w:p>
+      <w:pPr>
+        <w:ind w:left="360"/>
+      </w:pPr>
+    </w:p>
+    <w:p>
+      <w:pPr>
+        <w:ind w:left="360"/>
+      </w:pPr>
+    </w:p>
+    <w:p>
+      <w:pPr>
+        <w:ind w:left="360"/>
+      </w:pPr>
+    </w:p>
+    <w:p>
+      <w:pPr>
+        <w:ind w:left="360"/>
+      </w:pPr>
+    </w:p>
+    <w:p>
+      <w:pPr>
+        <w:ind w:left="360"/>
+      </w:pPr>
+    </w:p>
+    <w:p>
+      <w:pPr>
+        <w:ind w:left="360"/>
+      </w:pPr>
+      <w:r>
+        <w:t>ClassA m1 to m5</w:t>
       </w:r>
     </w:p>
     <w:p>
@@ -2205,15 +1558,7 @@
         <w:ind w:left="360"/>
       </w:pPr>
       <w:r>
-        <w:t>Class C m</w:t>
-      </w:r>
-      <w:proofErr w:type="gramStart"/>
-      <w:r>
-        <w:t>2,m</w:t>
-      </w:r>
-      <w:proofErr w:type="gramEnd"/>
-      <w:r>
-        <w:t>10</w:t>
+        <w:t>Class C m2,m10</w:t>
       </w:r>
     </w:p>
     <w:p>
@@ -2236,25 +1581,12 @@
     </w:p>
     <w:p>
       <w:r>
-        <w:t xml:space="preserve">  </w:t>
-      </w:r>
-      <w:proofErr w:type="gramStart"/>
-      <w:r>
-        <w:t>B  o</w:t>
-      </w:r>
-      <w:proofErr w:type="gramEnd"/>
-      <w:r>
-        <w:t>1 = new C</w:t>
-      </w:r>
-    </w:p>
-    <w:p>
-      <w:proofErr w:type="gramStart"/>
-      <w:r>
-        <w:t>B  o</w:t>
-      </w:r>
-      <w:proofErr w:type="gramEnd"/>
-      <w:r>
-        <w:t>2 = new A</w:t>
+        <w:t xml:space="preserve">  B  o1 = new C</w:t>
+      </w:r>
+    </w:p>
+    <w:p>
+      <w:r>
+        <w:t>B  o2 = new A</w:t>
       </w:r>
     </w:p>
     <w:p/>
@@ -2283,68 +1615,48 @@
     </w:p>
     <w:p/>
     <w:p>
-      <w:proofErr w:type="gramStart"/>
-      <w:r>
-        <w:t>A</w:t>
-      </w:r>
-      <w:proofErr w:type="gramEnd"/>
-      <w:r>
-        <w:t xml:space="preserve"> Implements Interface</w:t>
-      </w:r>
-    </w:p>
-    <w:p/>
-    <w:p>
-      <w:pPr>
-        <w:ind w:left="360"/>
-      </w:pPr>
-    </w:p>
-    <w:p>
-      <w:pPr>
-        <w:ind w:left="360"/>
-      </w:pPr>
-    </w:p>
-    <w:p>
-      <w:pPr>
-        <w:ind w:left="360"/>
-      </w:pPr>
-      <w:r>
-        <w:t xml:space="preserve">class </w:t>
-      </w:r>
-      <w:proofErr w:type="gramStart"/>
-      <w:r>
-        <w:t>A{</w:t>
-      </w:r>
-      <w:proofErr w:type="gramEnd"/>
-    </w:p>
-    <w:p>
-      <w:pPr>
-        <w:ind w:left="360"/>
-      </w:pPr>
-    </w:p>
-    <w:p>
-      <w:pPr>
-        <w:ind w:left="360"/>
-      </w:pPr>
-      <w:proofErr w:type="gramStart"/>
-      <w:r>
-        <w:t>A(</w:t>
-      </w:r>
-      <w:proofErr w:type="gramEnd"/>
-      <w:r>
-        <w:t>){</w:t>
-      </w:r>
-    </w:p>
-    <w:p>
-      <w:pPr>
-        <w:ind w:left="360"/>
-      </w:pPr>
-      <w:proofErr w:type="spellStart"/>
-      <w:r>
-        <w:t>Syso</w:t>
-      </w:r>
-      <w:proofErr w:type="spellEnd"/>
-      <w:r>
-        <w:t xml:space="preserve"> DC</w:t>
+      <w:r>
+        <w:t>A Implements Interface</w:t>
+      </w:r>
+    </w:p>
+    <w:p/>
+    <w:p>
+      <w:pPr>
+        <w:ind w:left="360"/>
+      </w:pPr>
+    </w:p>
+    <w:p>
+      <w:pPr>
+        <w:ind w:left="360"/>
+      </w:pPr>
+    </w:p>
+    <w:p>
+      <w:pPr>
+        <w:ind w:left="360"/>
+      </w:pPr>
+      <w:r>
+        <w:t>class A{</w:t>
+      </w:r>
+    </w:p>
+    <w:p>
+      <w:pPr>
+        <w:ind w:left="360"/>
+      </w:pPr>
+    </w:p>
+    <w:p>
+      <w:pPr>
+        <w:ind w:left="360"/>
+      </w:pPr>
+      <w:r>
+        <w:t>A(){</w:t>
+      </w:r>
+    </w:p>
+    <w:p>
+      <w:pPr>
+        <w:ind w:left="360"/>
+      </w:pPr>
+      <w:r>
+        <w:t>Syso DC</w:t>
       </w:r>
     </w:p>
     <w:p>
@@ -2374,29 +1686,16 @@
       <w:pPr>
         <w:ind w:left="360"/>
       </w:pPr>
-      <w:proofErr w:type="gramStart"/>
-      <w:r>
-        <w:t>main(</w:t>
-      </w:r>
-      <w:proofErr w:type="gramEnd"/>
-      <w:r>
-        <w:t>){</w:t>
-      </w:r>
-    </w:p>
-    <w:p>
-      <w:pPr>
-        <w:ind w:left="360"/>
-      </w:pPr>
-      <w:r>
-        <w:t xml:space="preserve">new </w:t>
-      </w:r>
-      <w:proofErr w:type="gramStart"/>
-      <w:r>
-        <w:t>A(</w:t>
-      </w:r>
-      <w:proofErr w:type="gramEnd"/>
-      <w:r>
-        <w:t>);</w:t>
+      <w:r>
+        <w:t>main(){</w:t>
+      </w:r>
+    </w:p>
+    <w:p>
+      <w:pPr>
+        <w:ind w:left="360"/>
+      </w:pPr>
+      <w:r>
+        <w:t>new A();</w:t>
       </w:r>
     </w:p>
     <w:p>
@@ -2479,51 +1778,28 @@
           <w:sz w:val="32"/>
           <w:szCs w:val="32"/>
         </w:rPr>
-        <w:t xml:space="preserve">Conditional </w:t>
-      </w:r>
-      <w:proofErr w:type="gramStart"/>
+        <w:t>Conditional Clause</w:t>
+      </w:r>
       <w:r>
         <w:rPr>
           <w:b/>
           <w:sz w:val="32"/>
           <w:szCs w:val="32"/>
         </w:rPr>
-        <w:t>Clause</w:t>
-      </w:r>
-      <w:r>
-        <w:rPr>
-          <w:b/>
-          <w:sz w:val="32"/>
-          <w:szCs w:val="32"/>
-        </w:rPr>
-        <w:t>s:-</w:t>
-      </w:r>
-      <w:proofErr w:type="gramEnd"/>
-      <w:r>
-        <w:rPr>
-          <w:b/>
-          <w:sz w:val="32"/>
-          <w:szCs w:val="32"/>
-        </w:rPr>
-        <w:t xml:space="preserve">  </w:t>
-      </w:r>
-    </w:p>
-    <w:p>
-      <w:pPr>
-        <w:ind w:left="360"/>
-      </w:pPr>
-    </w:p>
-    <w:p>
-      <w:pPr>
-        <w:ind w:left="360"/>
-      </w:pPr>
-      <w:proofErr w:type="gramStart"/>
-      <w:r>
-        <w:t>If(</w:t>
-      </w:r>
-      <w:proofErr w:type="gramEnd"/>
-      <w:r>
-        <w:t>) {</w:t>
+        <w:t xml:space="preserve">s:-  </w:t>
+      </w:r>
+    </w:p>
+    <w:p>
+      <w:pPr>
+        <w:ind w:left="360"/>
+      </w:pPr>
+    </w:p>
+    <w:p>
+      <w:pPr>
+        <w:ind w:left="360"/>
+      </w:pPr>
+      <w:r>
+        <w:t>If() {</w:t>
       </w:r>
     </w:p>
     <w:p>
@@ -2566,41 +1842,25 @@
           <w:sz w:val="28"/>
           <w:szCs w:val="28"/>
         </w:rPr>
-        <w:t xml:space="preserve">will have a Syntax as above. It has condition between </w:t>
-      </w:r>
-      <w:proofErr w:type="gramStart"/>
-      <w:r>
+        <w:t>will have a Syntax as above. It has condition between ()  which means block of statement/s between{} will be executed if the condition is true.</w:t>
+      </w:r>
+    </w:p>
+    <w:p>
+      <w:pPr>
+        <w:ind w:left="360"/>
         <w:rPr>
           <w:sz w:val="28"/>
           <w:szCs w:val="28"/>
         </w:rPr>
-        <w:t>()  which</w:t>
-      </w:r>
-      <w:proofErr w:type="gramEnd"/>
-      <w:r>
+      </w:pPr>
+    </w:p>
+    <w:p>
+      <w:pPr>
+        <w:ind w:left="360"/>
         <w:rPr>
           <w:sz w:val="28"/>
           <w:szCs w:val="28"/>
         </w:rPr>
-        <w:t xml:space="preserve"> means block of statement/s between{} will be executed if the condition is true.</w:t>
-      </w:r>
-    </w:p>
-    <w:p>
-      <w:pPr>
-        <w:ind w:left="360"/>
-        <w:rPr>
-          <w:sz w:val="28"/>
-          <w:szCs w:val="28"/>
-        </w:rPr>
-      </w:pPr>
-    </w:p>
-    <w:p>
-      <w:pPr>
-        <w:ind w:left="360"/>
-        <w:rPr>
-          <w:sz w:val="28"/>
-          <w:szCs w:val="28"/>
-        </w:rPr>
       </w:pPr>
     </w:p>
     <w:p>
@@ -2621,48 +1881,30 @@
         <w:ind w:left="360"/>
       </w:pPr>
       <w:r>
-        <w:t xml:space="preserve">If </w:t>
-      </w:r>
-      <w:proofErr w:type="gramStart"/>
-      <w:r>
-        <w:t>(){</w:t>
-      </w:r>
-      <w:proofErr w:type="gramEnd"/>
-      <w:r>
-        <w:t>} – Correct Syntax</w:t>
-      </w:r>
-    </w:p>
-    <w:p>
-      <w:pPr>
-        <w:ind w:left="360"/>
-      </w:pPr>
-    </w:p>
-    <w:p>
-      <w:pPr>
-        <w:ind w:left="360"/>
-      </w:pPr>
-    </w:p>
-    <w:p>
-      <w:pPr>
-        <w:ind w:left="360"/>
-      </w:pPr>
-    </w:p>
-    <w:p>
-      <w:pPr>
-        <w:ind w:left="360"/>
-      </w:pPr>
-      <w:proofErr w:type="spellStart"/>
-      <w:proofErr w:type="gramStart"/>
-      <w:r>
-        <w:t>IfElse</w:t>
-      </w:r>
-      <w:proofErr w:type="spellEnd"/>
-      <w:r>
-        <w:t xml:space="preserve"> :</w:t>
-      </w:r>
-      <w:proofErr w:type="gramEnd"/>
-      <w:r>
-        <w:t xml:space="preserve">- </w:t>
+        <w:t>If (){} – Correct Syntax</w:t>
+      </w:r>
+    </w:p>
+    <w:p>
+      <w:pPr>
+        <w:ind w:left="360"/>
+      </w:pPr>
+    </w:p>
+    <w:p>
+      <w:pPr>
+        <w:ind w:left="360"/>
+      </w:pPr>
+    </w:p>
+    <w:p>
+      <w:pPr>
+        <w:ind w:left="360"/>
+      </w:pPr>
+    </w:p>
+    <w:p>
+      <w:pPr>
+        <w:ind w:left="360"/>
+      </w:pPr>
+      <w:r>
+        <w:t xml:space="preserve">IfElse :- </w:t>
       </w:r>
     </w:p>
     <w:p>
@@ -2709,13 +1951,8 @@
         <w:ind w:left="360"/>
       </w:pPr>
       <w:r>
-        <w:t>If(condition</w:t>
-      </w:r>
-      <w:proofErr w:type="gramStart"/>
-      <w:r>
-        <w:t>){</w:t>
-      </w:r>
-      <w:proofErr w:type="gramEnd"/>
+        <w:t>If(condition){</w:t>
+      </w:r>
     </w:p>
     <w:p>
       <w:pPr>
@@ -2729,11 +1966,9 @@
       <w:pPr>
         <w:ind w:left="360"/>
       </w:pPr>
-      <w:proofErr w:type="gramStart"/>
       <w:r>
         <w:t>else{</w:t>
       </w:r>
-      <w:proofErr w:type="gramEnd"/>
     </w:p>
     <w:p>
       <w:pPr>
@@ -2817,55 +2052,35 @@
       <w:pPr>
         <w:ind w:left="360"/>
       </w:pPr>
-      <w:proofErr w:type="spellStart"/>
-      <w:proofErr w:type="gramStart"/>
-      <w:r>
-        <w:t>NestedifElse</w:t>
-      </w:r>
-      <w:proofErr w:type="spellEnd"/>
-      <w:r>
-        <w:t>:-</w:t>
-      </w:r>
-      <w:proofErr w:type="gramEnd"/>
-    </w:p>
-    <w:p>
-      <w:pPr>
-        <w:ind w:left="360"/>
-      </w:pPr>
-    </w:p>
-    <w:p>
-      <w:pPr>
-        <w:ind w:left="360"/>
-      </w:pPr>
-      <w:r>
-        <w:t xml:space="preserve">The syntax will be as </w:t>
-      </w:r>
-      <w:proofErr w:type="gramStart"/>
-      <w:r>
-        <w:t>follows:-</w:t>
-      </w:r>
-      <w:proofErr w:type="gramEnd"/>
-      <w:r>
-        <w:t xml:space="preserve"> </w:t>
-      </w:r>
-    </w:p>
-    <w:p>
-      <w:pPr>
-        <w:ind w:left="360"/>
-      </w:pPr>
-    </w:p>
-    <w:p>
-      <w:pPr>
-        <w:ind w:left="360"/>
-      </w:pPr>
-      <w:r>
-        <w:t>If(condition</w:t>
-      </w:r>
-      <w:proofErr w:type="gramStart"/>
-      <w:r>
-        <w:t>1){</w:t>
-      </w:r>
-      <w:proofErr w:type="gramEnd"/>
+      <w:r>
+        <w:t>NestedifElse:-</w:t>
+      </w:r>
+    </w:p>
+    <w:p>
+      <w:pPr>
+        <w:ind w:left="360"/>
+      </w:pPr>
+    </w:p>
+    <w:p>
+      <w:pPr>
+        <w:ind w:left="360"/>
+      </w:pPr>
+      <w:r>
+        <w:t xml:space="preserve">The syntax will be as follows:- </w:t>
+      </w:r>
+    </w:p>
+    <w:p>
+      <w:pPr>
+        <w:ind w:left="360"/>
+      </w:pPr>
+    </w:p>
+    <w:p>
+      <w:pPr>
+        <w:ind w:left="360"/>
+      </w:pPr>
+      <w:r>
+        <w:t>If(condition1){</w:t>
+      </w:r>
     </w:p>
     <w:p>
       <w:pPr>
@@ -2887,19 +2102,9 @@
       <w:pPr>
         <w:ind w:left="360"/>
       </w:pPr>
-      <w:proofErr w:type="spellStart"/>
-      <w:r>
-        <w:t>elseif</w:t>
-      </w:r>
-      <w:proofErr w:type="spellEnd"/>
-      <w:r>
-        <w:t>(condition</w:t>
-      </w:r>
-      <w:proofErr w:type="gramStart"/>
-      <w:r>
-        <w:t>2){</w:t>
-      </w:r>
-      <w:proofErr w:type="gramEnd"/>
+      <w:r>
+        <w:t>elseif(condition2){</w:t>
+      </w:r>
     </w:p>
     <w:p>
       <w:pPr>
@@ -2950,11 +2155,9 @@
       <w:pPr>
         <w:ind w:left="360"/>
       </w:pPr>
-      <w:proofErr w:type="gramStart"/>
       <w:r>
         <w:t>else{</w:t>
       </w:r>
-      <w:proofErr w:type="gramEnd"/>
     </w:p>
     <w:p>
       <w:pPr>
@@ -2979,15 +2182,7 @@
         <w:ind w:left="360"/>
       </w:pPr>
       <w:r>
-        <w:t xml:space="preserve">the last else block is optional in the above </w:t>
-      </w:r>
-      <w:proofErr w:type="spellStart"/>
-      <w:r>
-        <w:t>sysntax</w:t>
-      </w:r>
-      <w:proofErr w:type="spellEnd"/>
-      <w:r>
-        <w:t>.</w:t>
+        <w:t>the last else block is optional in the above sysntax.</w:t>
       </w:r>
     </w:p>
     <w:p>
@@ -3142,10 +2337,7 @@
         <w:ind w:left="360"/>
       </w:pPr>
     </w:p>
-    <w:p>
-      <w:bookmarkStart w:id="0" w:name="_GoBack"/>
-      <w:bookmarkEnd w:id="0"/>
-    </w:p>
+    <w:p/>
     <w:p/>
     <w:sectPr>
       <w:pgSz w:w="12240" w:h="15840"/>

</xml_diff>

<commit_message>
Added MarkerInterfaces & String Immutable Examples
</commit_message>
<xml_diff>
--- a/OOPS Concepts.docx
+++ b/OOPS Concepts.docx
@@ -5859,129 +5859,1984 @@
       <w:r>
         <w:t xml:space="preserve"> represents each element in the array a;</w:t>
       </w:r>
+    </w:p>
+    <w:p>
+      <w:pPr>
+        <w:ind w:left="360"/>
+      </w:pPr>
+    </w:p>
+    <w:p>
+      <w:pPr>
+        <w:ind w:left="360"/>
+      </w:pPr>
+    </w:p>
+    <w:p>
+      <w:pPr>
+        <w:ind w:left="360"/>
+      </w:pPr>
+    </w:p>
+    <w:p>
+      <w:pPr>
+        <w:ind w:left="360"/>
+      </w:pPr>
+    </w:p>
+    <w:p>
+      <w:pPr>
+        <w:ind w:left="360"/>
+      </w:pPr>
+    </w:p>
+    <w:p>
+      <w:pPr>
+        <w:ind w:left="360"/>
+      </w:pPr>
+    </w:p>
+    <w:p>
+      <w:pPr>
+        <w:ind w:left="360"/>
+      </w:pPr>
+    </w:p>
+    <w:p>
+      <w:pPr>
+        <w:ind w:left="360"/>
+      </w:pPr>
+    </w:p>
+    <w:p>
+      <w:pPr>
+        <w:ind w:left="360"/>
+      </w:pPr>
+    </w:p>
+    <w:p>
+      <w:pPr>
+        <w:ind w:left="360"/>
+      </w:pPr>
+    </w:p>
+    <w:p>
+      <w:pPr>
+        <w:ind w:left="360"/>
+      </w:pPr>
+    </w:p>
+    <w:p>
+      <w:pPr>
+        <w:ind w:left="360"/>
+      </w:pPr>
+    </w:p>
+    <w:p>
+      <w:pPr>
+        <w:ind w:left="360"/>
+      </w:pPr>
+    </w:p>
+    <w:p>
+      <w:pPr>
+        <w:ind w:left="360"/>
+      </w:pPr>
+    </w:p>
+    <w:p>
+      <w:pPr>
+        <w:ind w:left="360"/>
+      </w:pPr>
+    </w:p>
+    <w:p>
+      <w:pPr>
+        <w:ind w:left="360"/>
+      </w:pPr>
+    </w:p>
+    <w:p>
+      <w:pPr>
+        <w:ind w:left="360"/>
+      </w:pPr>
+    </w:p>
+    <w:p>
+      <w:pPr>
+        <w:ind w:left="360"/>
+      </w:pPr>
+    </w:p>
+    <w:p>
+      <w:pPr>
+        <w:ind w:left="360"/>
+      </w:pPr>
+    </w:p>
+    <w:p>
+      <w:pPr>
+        <w:ind w:left="360"/>
+      </w:pPr>
+    </w:p>
+    <w:p>
+      <w:pPr>
+        <w:ind w:left="360"/>
+      </w:pPr>
+    </w:p>
+    <w:p>
+      <w:pPr>
+        <w:ind w:left="360"/>
+      </w:pPr>
+    </w:p>
+    <w:p>
+      <w:pPr>
+        <w:ind w:left="360"/>
+      </w:pPr>
+    </w:p>
+    <w:p>
+      <w:pPr>
+        <w:ind w:left="360"/>
+      </w:pPr>
+    </w:p>
+    <w:p>
+      <w:pPr>
+        <w:ind w:left="360"/>
+      </w:pPr>
+      <w:r>
+        <w:t xml:space="preserve">Exception </w:t>
+      </w:r>
+      <w:proofErr w:type="gramStart"/>
+      <w:r>
+        <w:t>Handling:-</w:t>
+      </w:r>
+      <w:proofErr w:type="gramEnd"/>
+      <w:r>
+        <w:t xml:space="preserve"> </w:t>
+      </w:r>
+    </w:p>
+    <w:p>
+      <w:pPr>
+        <w:ind w:left="360"/>
+      </w:pPr>
+      <w:r>
+        <w:t>In Java, Exception is the super class for compile time &amp; run time exceptions.</w:t>
+      </w:r>
+    </w:p>
+    <w:p>
+      <w:pPr>
+        <w:ind w:left="360"/>
+      </w:pPr>
+      <w:r>
+        <w:t xml:space="preserve">Exception is the subclass of </w:t>
+      </w:r>
+      <w:proofErr w:type="spellStart"/>
+      <w:r>
+        <w:t>Throwable</w:t>
+      </w:r>
+      <w:proofErr w:type="spellEnd"/>
+      <w:r>
+        <w:t xml:space="preserve"> class.</w:t>
+      </w:r>
+    </w:p>
+    <w:p>
+      <w:pPr>
+        <w:ind w:left="360"/>
+      </w:pPr>
+    </w:p>
+    <w:p>
+      <w:pPr>
+        <w:ind w:left="360"/>
+      </w:pPr>
+    </w:p>
+    <w:p>
+      <w:pPr>
+        <w:ind w:left="360"/>
+      </w:pPr>
+      <w:r>
+        <w:t>We have 2 types of exceptions</w:t>
+      </w:r>
+    </w:p>
+    <w:p>
+      <w:pPr>
+        <w:ind w:left="360"/>
+      </w:pPr>
+      <w:r>
+        <w:t xml:space="preserve">1) </w:t>
+      </w:r>
+      <w:proofErr w:type="spellStart"/>
+      <w:proofErr w:type="gramStart"/>
+      <w:r>
+        <w:t>java.lang</w:t>
+      </w:r>
+      <w:proofErr w:type="gramEnd"/>
+      <w:r>
+        <w:t>.Error</w:t>
+      </w:r>
+      <w:proofErr w:type="spellEnd"/>
+    </w:p>
+    <w:p>
+      <w:pPr>
+        <w:ind w:left="360"/>
+      </w:pPr>
+      <w:r>
+        <w:t xml:space="preserve">2) </w:t>
+      </w:r>
+      <w:proofErr w:type="spellStart"/>
+      <w:proofErr w:type="gramStart"/>
+      <w:r>
+        <w:t>java.lang</w:t>
+      </w:r>
+      <w:proofErr w:type="gramEnd"/>
+      <w:r>
+        <w:t>.Exception</w:t>
+      </w:r>
+      <w:proofErr w:type="spellEnd"/>
+    </w:p>
+    <w:p>
+      <w:pPr>
+        <w:ind w:left="360"/>
+      </w:pPr>
+    </w:p>
+    <w:p>
+      <w:pPr>
+        <w:ind w:left="360"/>
+      </w:pPr>
+    </w:p>
+    <w:p>
+      <w:pPr>
+        <w:ind w:left="360"/>
+      </w:pPr>
+    </w:p>
+    <w:p>
+      <w:pPr>
+        <w:ind w:left="360"/>
+      </w:pPr>
+      <w:r>
+        <w:t xml:space="preserve">1) </w:t>
+      </w:r>
+      <w:proofErr w:type="spellStart"/>
+      <w:proofErr w:type="gramStart"/>
+      <w:r>
+        <w:t>java.lang</w:t>
+      </w:r>
+      <w:proofErr w:type="gramEnd"/>
+      <w:r>
+        <w:t>.Error</w:t>
+      </w:r>
+      <w:proofErr w:type="spellEnd"/>
+      <w:r>
+        <w:t xml:space="preserve">:-  we(Program) cannot  handle these </w:t>
+      </w:r>
+      <w:proofErr w:type="spellStart"/>
+      <w:r>
+        <w:t>errrors</w:t>
+      </w:r>
+      <w:proofErr w:type="spellEnd"/>
+      <w:r>
+        <w:t>.</w:t>
+      </w:r>
+    </w:p>
+    <w:p>
+      <w:pPr>
+        <w:ind w:left="360"/>
+      </w:pPr>
+      <w:r>
+        <w:t xml:space="preserve">2) </w:t>
+      </w:r>
+      <w:proofErr w:type="spellStart"/>
+      <w:proofErr w:type="gramStart"/>
+      <w:r>
+        <w:t>java.lang</w:t>
+      </w:r>
+      <w:proofErr w:type="gramEnd"/>
+      <w:r>
+        <w:t>.Exception</w:t>
+      </w:r>
+      <w:proofErr w:type="spellEnd"/>
+      <w:r>
+        <w:t xml:space="preserve"> :- It is categorized in to 2 types.</w:t>
+      </w:r>
+    </w:p>
+    <w:p>
+      <w:pPr>
+        <w:ind w:left="360"/>
+      </w:pPr>
+      <w:r>
+        <w:t>a) Compile time Errors    b) Run time Errors</w:t>
+      </w:r>
+    </w:p>
+    <w:p>
+      <w:pPr>
+        <w:ind w:left="360"/>
+      </w:pPr>
+    </w:p>
+    <w:p>
+      <w:pPr>
+        <w:ind w:left="360"/>
+      </w:pPr>
+      <w:r>
+        <w:t xml:space="preserve">a) Compile time Errors </w:t>
+      </w:r>
+      <w:proofErr w:type="gramStart"/>
+      <w:r>
+        <w:t xml:space="preserve">( </w:t>
+      </w:r>
+      <w:proofErr w:type="spellStart"/>
+      <w:r>
+        <w:t>Java.lang</w:t>
+      </w:r>
+      <w:proofErr w:type="gramEnd"/>
+      <w:r>
+        <w:t>.Exception</w:t>
+      </w:r>
+      <w:proofErr w:type="spellEnd"/>
+      <w:r>
+        <w:t xml:space="preserve"> &amp; its subclasses except </w:t>
+      </w:r>
+      <w:proofErr w:type="spellStart"/>
+      <w:r>
+        <w:t>java.lang.RuntimeException</w:t>
+      </w:r>
+      <w:proofErr w:type="spellEnd"/>
+      <w:r>
+        <w:t xml:space="preserve"> and its </w:t>
+      </w:r>
+      <w:proofErr w:type="spellStart"/>
+      <w:r>
+        <w:t>Hierrarchy</w:t>
+      </w:r>
+      <w:proofErr w:type="spellEnd"/>
+      <w:r>
+        <w:t>)</w:t>
+      </w:r>
+    </w:p>
+    <w:p>
+      <w:pPr>
+        <w:ind w:left="360"/>
+      </w:pPr>
+      <w:r>
+        <w:t>these are also called checked exceptions.</w:t>
+      </w:r>
+    </w:p>
+    <w:p>
+      <w:pPr>
+        <w:ind w:left="360"/>
+      </w:pPr>
+      <w:r>
+        <w:t>In Java we have to handle these exceptions at compile time.</w:t>
+      </w:r>
+    </w:p>
+    <w:p>
+      <w:pPr>
+        <w:ind w:left="360"/>
+      </w:pPr>
+    </w:p>
+    <w:p>
+      <w:pPr>
+        <w:ind w:left="360"/>
+      </w:pPr>
+      <w:r>
+        <w:t>b) Run time Errors (</w:t>
+      </w:r>
+      <w:proofErr w:type="spellStart"/>
+      <w:proofErr w:type="gramStart"/>
+      <w:r>
+        <w:t>java.lang</w:t>
+      </w:r>
+      <w:proofErr w:type="gramEnd"/>
+      <w:r>
+        <w:t>.RuntimeException</w:t>
+      </w:r>
+      <w:proofErr w:type="spellEnd"/>
+      <w:r>
+        <w:t xml:space="preserve"> and its </w:t>
+      </w:r>
+      <w:proofErr w:type="spellStart"/>
+      <w:r>
+        <w:t>Hierrarchy</w:t>
+      </w:r>
+      <w:proofErr w:type="spellEnd"/>
+      <w:r>
+        <w:t>)</w:t>
+      </w:r>
+    </w:p>
+    <w:p>
+      <w:pPr>
+        <w:ind w:left="360"/>
+      </w:pPr>
+      <w:r>
+        <w:t xml:space="preserve">these are also </w:t>
+      </w:r>
+      <w:proofErr w:type="spellStart"/>
+      <w:r>
+        <w:t>callled</w:t>
+      </w:r>
+      <w:proofErr w:type="spellEnd"/>
+      <w:r>
+        <w:t xml:space="preserve"> as </w:t>
+      </w:r>
+      <w:proofErr w:type="spellStart"/>
+      <w:r>
+        <w:t>UnChecked</w:t>
+      </w:r>
+      <w:proofErr w:type="spellEnd"/>
+      <w:r>
+        <w:t xml:space="preserve"> Exceptions.</w:t>
+      </w:r>
+    </w:p>
+    <w:p>
+      <w:pPr>
+        <w:ind w:left="360"/>
+      </w:pPr>
+    </w:p>
+    <w:p>
+      <w:pPr>
+        <w:ind w:left="360"/>
+      </w:pPr>
+    </w:p>
+    <w:p>
+      <w:pPr>
+        <w:ind w:left="360"/>
+      </w:pPr>
+    </w:p>
+    <w:p>
+      <w:pPr>
+        <w:ind w:left="360"/>
+      </w:pPr>
+    </w:p>
+    <w:p>
+      <w:pPr>
+        <w:ind w:left="360"/>
+      </w:pPr>
+    </w:p>
+    <w:p>
+      <w:pPr>
+        <w:ind w:left="360"/>
+      </w:pPr>
+      <w:proofErr w:type="gramStart"/>
+      <w:r>
+        <w:t>Note:-</w:t>
+      </w:r>
+      <w:proofErr w:type="gramEnd"/>
+      <w:r>
+        <w:t xml:space="preserve">  </w:t>
+      </w:r>
+      <w:proofErr w:type="spellStart"/>
+      <w:r>
+        <w:t>RuntimeException</w:t>
+      </w:r>
+      <w:proofErr w:type="spellEnd"/>
+      <w:r>
+        <w:t xml:space="preserve"> is the subclass of Exception.</w:t>
+      </w:r>
+    </w:p>
+    <w:p>
+      <w:pPr>
+        <w:ind w:left="360"/>
+      </w:pPr>
+    </w:p>
+    <w:p>
+      <w:pPr>
+        <w:ind w:left="360"/>
+      </w:pPr>
+    </w:p>
+    <w:p>
+      <w:pPr>
+        <w:ind w:left="360"/>
+      </w:pPr>
+    </w:p>
+    <w:p>
+      <w:pPr>
+        <w:ind w:left="360"/>
+      </w:pPr>
+    </w:p>
+    <w:p>
+      <w:pPr>
+        <w:ind w:left="360"/>
+      </w:pPr>
+      <w:r>
+        <w:t>We Handle the above both compile &amp; runtime Exceptions using try, catch, finally Blocks and we use throw &amp; throws</w:t>
+      </w:r>
+    </w:p>
+    <w:p>
+      <w:pPr>
+        <w:ind w:left="360"/>
+      </w:pPr>
+    </w:p>
+    <w:p>
+      <w:pPr>
+        <w:ind w:left="360"/>
+      </w:pPr>
+    </w:p>
+    <w:p>
+      <w:pPr>
+        <w:ind w:left="360"/>
+      </w:pPr>
+      <w:r>
+        <w:t>in try Block, we keep the problematic code &amp; handle the exception using catch block.</w:t>
+      </w:r>
+    </w:p>
+    <w:p>
+      <w:pPr>
+        <w:ind w:left="360"/>
+      </w:pPr>
+      <w:r>
+        <w:t>if we write try block, it has to be followed by catch block.</w:t>
+      </w:r>
+      <w:r>
+        <w:t xml:space="preserve"> </w:t>
+      </w:r>
+    </w:p>
+    <w:p>
+      <w:pPr>
+        <w:ind w:left="360"/>
+      </w:pPr>
+    </w:p>
+    <w:p>
+      <w:pPr>
+        <w:ind w:left="360"/>
+      </w:pPr>
+      <w:proofErr w:type="gramStart"/>
+      <w:r>
+        <w:t>Finally</w:t>
+      </w:r>
+      <w:proofErr w:type="gramEnd"/>
+      <w:r>
+        <w:t xml:space="preserve"> Block is the mandatory execution block. this block will be executed irrespective of exception occurred or not.</w:t>
+      </w:r>
+    </w:p>
+    <w:p>
+      <w:pPr>
+        <w:ind w:left="360"/>
+      </w:pPr>
+    </w:p>
+    <w:p>
+      <w:pPr>
+        <w:ind w:left="360"/>
+      </w:pPr>
+    </w:p>
+    <w:p>
+      <w:pPr>
+        <w:ind w:left="360"/>
+      </w:pPr>
+      <w:r>
+        <w:t xml:space="preserve">If exception </w:t>
+      </w:r>
+      <w:proofErr w:type="gramStart"/>
+      <w:r>
+        <w:t>occurs</w:t>
+      </w:r>
+      <w:proofErr w:type="gramEnd"/>
+      <w:r>
+        <w:t xml:space="preserve"> then Control comes to Catch Block &amp; Finally Block will be executed.</w:t>
+      </w:r>
+    </w:p>
+    <w:p>
+      <w:pPr>
+        <w:ind w:left="360"/>
+      </w:pPr>
+      <w:r>
+        <w:t xml:space="preserve">If exception </w:t>
+      </w:r>
+      <w:proofErr w:type="spellStart"/>
+      <w:r>
+        <w:t>Dosen't</w:t>
+      </w:r>
+      <w:proofErr w:type="spellEnd"/>
+      <w:r>
+        <w:t xml:space="preserve"> </w:t>
+      </w:r>
+      <w:proofErr w:type="gramStart"/>
+      <w:r>
+        <w:t>Occurs</w:t>
+      </w:r>
+      <w:proofErr w:type="gramEnd"/>
+      <w:r>
+        <w:t xml:space="preserve"> then Try &amp; Finally Block will be executed.</w:t>
+      </w:r>
+    </w:p>
+    <w:p>
+      <w:pPr>
+        <w:ind w:left="360"/>
+      </w:pPr>
+      <w:proofErr w:type="gramStart"/>
+      <w:r>
+        <w:t>Finally</w:t>
+      </w:r>
+      <w:proofErr w:type="gramEnd"/>
+      <w:r>
+        <w:t xml:space="preserve"> Block will be generally used for closing the resources, Database Connections, closing the file </w:t>
+      </w:r>
+    </w:p>
+    <w:p>
+      <w:pPr>
+        <w:ind w:left="360"/>
+      </w:pPr>
+    </w:p>
+    <w:p>
+      <w:pPr>
+        <w:ind w:left="360"/>
+      </w:pPr>
+      <w:r>
+        <w:t xml:space="preserve">Also Finally Should </w:t>
+      </w:r>
+      <w:proofErr w:type="gramStart"/>
+      <w:r>
+        <w:t>be</w:t>
+      </w:r>
+      <w:proofErr w:type="gramEnd"/>
+      <w:r>
+        <w:t xml:space="preserve"> Followed by Catch Block.</w:t>
+      </w:r>
+    </w:p>
+    <w:p>
+      <w:pPr>
+        <w:ind w:left="360"/>
+      </w:pPr>
+    </w:p>
+    <w:p>
+      <w:pPr>
+        <w:ind w:left="360"/>
+      </w:pPr>
+    </w:p>
+    <w:p>
+      <w:pPr>
+        <w:ind w:left="360"/>
+      </w:pPr>
+    </w:p>
+    <w:p>
+      <w:pPr>
+        <w:ind w:left="360"/>
+      </w:pPr>
+    </w:p>
+    <w:p>
+      <w:pPr>
+        <w:ind w:left="360"/>
+      </w:pPr>
+    </w:p>
+    <w:p>
+      <w:pPr>
+        <w:ind w:left="360"/>
+      </w:pPr>
+    </w:p>
+    <w:p>
+      <w:pPr>
+        <w:ind w:left="360"/>
+      </w:pPr>
+    </w:p>
+    <w:p>
+      <w:pPr>
+        <w:ind w:left="360"/>
+      </w:pPr>
+    </w:p>
+    <w:p>
+      <w:pPr>
+        <w:ind w:left="360"/>
+      </w:pPr>
+      <w:r>
+        <w:rPr>
+          <w:noProof/>
+        </w:rPr>
+        <w:drawing>
+          <wp:inline distT="0" distB="0" distL="0" distR="0" wp14:anchorId="27307CA9" wp14:editId="1BCADF84">
+            <wp:extent cx="5943600" cy="2054225"/>
+            <wp:effectExtent l="0" t="0" r="0" b="3175"/>
+            <wp:docPr id="2" name="Picture 2"/>
+            <wp:cNvGraphicFramePr>
+              <a:graphicFrameLocks xmlns:a="http://schemas.openxmlformats.org/drawingml/2006/main" noChangeAspect="1"/>
+            </wp:cNvGraphicFramePr>
+            <a:graphic xmlns:a="http://schemas.openxmlformats.org/drawingml/2006/main">
+              <a:graphicData uri="http://schemas.openxmlformats.org/drawingml/2006/picture">
+                <pic:pic xmlns:pic="http://schemas.openxmlformats.org/drawingml/2006/picture">
+                  <pic:nvPicPr>
+                    <pic:cNvPr id="2" name="png;base64669bf411b9dbea2c.png"/>
+                    <pic:cNvPicPr/>
+                  </pic:nvPicPr>
+                  <pic:blipFill>
+                    <a:blip r:embed="rId7">
+                      <a:extLst>
+                        <a:ext uri="{28A0092B-C50C-407E-A947-70E740481C1C}">
+                          <a14:useLocalDpi xmlns:a14="http://schemas.microsoft.com/office/drawing/2010/main" val="0"/>
+                        </a:ext>
+                      </a:extLst>
+                    </a:blip>
+                    <a:stretch>
+                      <a:fillRect/>
+                    </a:stretch>
+                  </pic:blipFill>
+                  <pic:spPr>
+                    <a:xfrm>
+                      <a:off x="0" y="0"/>
+                      <a:ext cx="5943600" cy="2054225"/>
+                    </a:xfrm>
+                    <a:prstGeom prst="rect">
+                      <a:avLst/>
+                    </a:prstGeom>
+                  </pic:spPr>
+                </pic:pic>
+              </a:graphicData>
+            </a:graphic>
+          </wp:inline>
+        </w:drawing>
+      </w:r>
+    </w:p>
+    <w:p>
+      <w:pPr>
+        <w:ind w:left="360"/>
+      </w:pPr>
+    </w:p>
+    <w:p>
+      <w:pPr>
+        <w:ind w:left="360"/>
+      </w:pPr>
+    </w:p>
+    <w:p/>
+    <w:p/>
+    <w:p>
+      <w:r>
+        <w:rPr>
+          <w:noProof/>
+        </w:rPr>
+        <w:drawing>
+          <wp:inline distT="0" distB="0" distL="0" distR="0" wp14:anchorId="2D028849" wp14:editId="62497531">
+            <wp:extent cx="3657600" cy="2222500"/>
+            <wp:effectExtent l="0" t="0" r="0" b="12700"/>
+            <wp:docPr id="3" name="Picture 3"/>
+            <wp:cNvGraphicFramePr>
+              <a:graphicFrameLocks xmlns:a="http://schemas.openxmlformats.org/drawingml/2006/main" noChangeAspect="1"/>
+            </wp:cNvGraphicFramePr>
+            <a:graphic xmlns:a="http://schemas.openxmlformats.org/drawingml/2006/main">
+              <a:graphicData uri="http://schemas.openxmlformats.org/drawingml/2006/picture">
+                <pic:pic xmlns:pic="http://schemas.openxmlformats.org/drawingml/2006/picture">
+                  <pic:nvPicPr>
+                    <pic:cNvPr id="3" name="images.png"/>
+                    <pic:cNvPicPr/>
+                  </pic:nvPicPr>
+                  <pic:blipFill>
+                    <a:blip r:embed="rId8">
+                      <a:extLst>
+                        <a:ext uri="{28A0092B-C50C-407E-A947-70E740481C1C}">
+                          <a14:useLocalDpi xmlns:a14="http://schemas.microsoft.com/office/drawing/2010/main" val="0"/>
+                        </a:ext>
+                      </a:extLst>
+                    </a:blip>
+                    <a:stretch>
+                      <a:fillRect/>
+                    </a:stretch>
+                  </pic:blipFill>
+                  <pic:spPr>
+                    <a:xfrm>
+                      <a:off x="0" y="0"/>
+                      <a:ext cx="3657600" cy="2222500"/>
+                    </a:xfrm>
+                    <a:prstGeom prst="rect">
+                      <a:avLst/>
+                    </a:prstGeom>
+                  </pic:spPr>
+                </pic:pic>
+              </a:graphicData>
+            </a:graphic>
+          </wp:inline>
+        </w:drawing>
+      </w:r>
+    </w:p>
+    <w:p/>
+    <w:p/>
+    <w:p/>
+    <w:p/>
+    <w:p/>
+    <w:p/>
+    <w:p/>
+    <w:p>
+      <w:r>
+        <w:rPr>
+          <w:noProof/>
+        </w:rPr>
+        <w:drawing>
+          <wp:inline distT="0" distB="0" distL="0" distR="0" wp14:anchorId="345E396A" wp14:editId="5C06E1CB">
+            <wp:extent cx="5995035" cy="4231640"/>
+            <wp:effectExtent l="0" t="0" r="0" b="10160"/>
+            <wp:docPr id="4" name="Picture 4" descr="../../../Downloads/exceptions.png"/>
+            <wp:cNvGraphicFramePr>
+              <a:graphicFrameLocks xmlns:a="http://schemas.openxmlformats.org/drawingml/2006/main" noChangeAspect="1"/>
+            </wp:cNvGraphicFramePr>
+            <a:graphic xmlns:a="http://schemas.openxmlformats.org/drawingml/2006/main">
+              <a:graphicData uri="http://schemas.openxmlformats.org/drawingml/2006/picture">
+                <pic:pic xmlns:pic="http://schemas.openxmlformats.org/drawingml/2006/picture">
+                  <pic:nvPicPr>
+                    <pic:cNvPr id="0" name="Picture 1" descr="../../../Downloads/exceptions.png"/>
+                    <pic:cNvPicPr>
+                      <a:picLocks noChangeAspect="1" noChangeArrowheads="1"/>
+                    </pic:cNvPicPr>
+                  </pic:nvPicPr>
+                  <pic:blipFill>
+                    <a:blip r:embed="rId9">
+                      <a:extLst>
+                        <a:ext uri="{28A0092B-C50C-407E-A947-70E740481C1C}">
+                          <a14:useLocalDpi xmlns:a14="http://schemas.microsoft.com/office/drawing/2010/main" val="0"/>
+                        </a:ext>
+                      </a:extLst>
+                    </a:blip>
+                    <a:srcRect/>
+                    <a:stretch>
+                      <a:fillRect/>
+                    </a:stretch>
+                  </pic:blipFill>
+                  <pic:spPr bwMode="auto">
+                    <a:xfrm>
+                      <a:off x="0" y="0"/>
+                      <a:ext cx="5995035" cy="4231640"/>
+                    </a:xfrm>
+                    <a:prstGeom prst="rect">
+                      <a:avLst/>
+                    </a:prstGeom>
+                    <a:noFill/>
+                    <a:ln>
+                      <a:noFill/>
+                    </a:ln>
+                  </pic:spPr>
+                </pic:pic>
+              </a:graphicData>
+            </a:graphic>
+          </wp:inline>
+        </w:drawing>
+      </w:r>
+    </w:p>
+    <w:p/>
+    <w:p/>
+    <w:p/>
+    <w:p/>
+    <w:p/>
+    <w:p/>
+    <w:p/>
+    <w:p/>
+    <w:p/>
+    <w:p>
+      <w:r>
+        <w:t xml:space="preserve">Throw &amp; Throws are Keywords which is used for Throwing or </w:t>
+      </w:r>
+      <w:proofErr w:type="spellStart"/>
+      <w:r>
+        <w:t>rethrowing</w:t>
+      </w:r>
+      <w:proofErr w:type="spellEnd"/>
+      <w:r>
+        <w:t xml:space="preserve"> the exception from a method.</w:t>
+      </w:r>
+    </w:p>
+    <w:p/>
+    <w:p>
+      <w:proofErr w:type="gramStart"/>
+      <w:r>
+        <w:rPr>
+          <w:highlight w:val="yellow"/>
+        </w:rPr>
+        <w:t>syntax:-</w:t>
+      </w:r>
+      <w:proofErr w:type="gramEnd"/>
+      <w:r>
+        <w:rPr>
+          <w:highlight w:val="yellow"/>
+        </w:rPr>
+        <w:t xml:space="preserve">  throw new &lt;exception class name&gt;( );</w:t>
+      </w:r>
+    </w:p>
+    <w:p/>
+    <w:p>
+      <w:r>
+        <w:t xml:space="preserve">throw is generally used inside </w:t>
+      </w:r>
+      <w:proofErr w:type="gramStart"/>
+      <w:r>
+        <w:t>a</w:t>
+      </w:r>
+      <w:proofErr w:type="gramEnd"/>
+      <w:r>
+        <w:t xml:space="preserve"> if condition</w:t>
+      </w:r>
+      <w:r>
+        <w:t xml:space="preserve"> of a method</w:t>
+      </w:r>
+    </w:p>
+    <w:p/>
+    <w:p>
+      <w:r>
+        <w:t xml:space="preserve">throws is used for </w:t>
+      </w:r>
+      <w:proofErr w:type="spellStart"/>
+      <w:r>
+        <w:t>rethrowing</w:t>
+      </w:r>
+      <w:proofErr w:type="spellEnd"/>
+      <w:r>
+        <w:t xml:space="preserve"> the exception at method header level</w:t>
+      </w:r>
+    </w:p>
+    <w:p/>
+    <w:p>
+      <w:pPr>
+        <w:rPr>
+          <w:highlight w:val="yellow"/>
+        </w:rPr>
+      </w:pPr>
+      <w:proofErr w:type="gramStart"/>
+      <w:r>
+        <w:rPr>
+          <w:highlight w:val="yellow"/>
+        </w:rPr>
+        <w:t>syntax:-</w:t>
+      </w:r>
+      <w:proofErr w:type="gramEnd"/>
+      <w:r>
+        <w:rPr>
+          <w:highlight w:val="yellow"/>
+        </w:rPr>
+        <w:t xml:space="preserve"> public void m1() throws &lt; Exception class name&gt; {</w:t>
+      </w:r>
+    </w:p>
+    <w:p>
+      <w:r>
+        <w:rPr>
+          <w:highlight w:val="yellow"/>
+        </w:rPr>
+        <w:t>}</w:t>
+      </w:r>
+    </w:p>
+    <w:p/>
+    <w:p>
+      <w:r>
+        <w:t>1)</w:t>
+      </w:r>
+    </w:p>
+    <w:p>
+      <w:pPr>
+        <w:rPr>
+          <w:highlight w:val="yellow"/>
+        </w:rPr>
+      </w:pPr>
+      <w:r>
+        <w:rPr>
+          <w:highlight w:val="yellow"/>
+        </w:rPr>
+        <w:t xml:space="preserve">public void m1(String s1) </w:t>
+      </w:r>
+      <w:r>
+        <w:rPr>
+          <w:b/>
+          <w:highlight w:val="yellow"/>
+        </w:rPr>
+        <w:t>throws Exception</w:t>
+      </w:r>
+      <w:r>
+        <w:rPr>
+          <w:highlight w:val="yellow"/>
+        </w:rPr>
+        <w:t xml:space="preserve"> {</w:t>
+      </w:r>
+    </w:p>
+    <w:p>
+      <w:pPr>
+        <w:rPr>
+          <w:highlight w:val="yellow"/>
+        </w:rPr>
+      </w:pPr>
+      <w:r>
+        <w:rPr>
+          <w:highlight w:val="yellow"/>
+        </w:rPr>
+        <w:t xml:space="preserve">if </w:t>
+      </w:r>
+      <w:proofErr w:type="gramStart"/>
+      <w:r>
+        <w:rPr>
+          <w:highlight w:val="yellow"/>
+        </w:rPr>
+        <w:t>(</w:t>
+      </w:r>
+      <w:r>
+        <w:rPr>
+          <w:highlight w:val="yellow"/>
+        </w:rPr>
+        <w:t>!</w:t>
+      </w:r>
+      <w:r>
+        <w:rPr>
+          <w:highlight w:val="yellow"/>
+        </w:rPr>
+        <w:t>s</w:t>
+      </w:r>
+      <w:proofErr w:type="gramEnd"/>
+      <w:r>
+        <w:rPr>
+          <w:highlight w:val="yellow"/>
+        </w:rPr>
+        <w:t>1.equals("String"))</w:t>
+      </w:r>
+    </w:p>
+    <w:p>
+      <w:pPr>
+        <w:rPr>
+          <w:highlight w:val="yellow"/>
+        </w:rPr>
+      </w:pPr>
+      <w:r>
+        <w:rPr>
+          <w:highlight w:val="yellow"/>
+        </w:rPr>
+        <w:t>{</w:t>
+      </w:r>
+    </w:p>
+    <w:p>
+      <w:pPr>
+        <w:rPr>
+          <w:highlight w:val="yellow"/>
+        </w:rPr>
+      </w:pPr>
+      <w:r>
+        <w:rPr>
+          <w:highlight w:val="yellow"/>
+        </w:rPr>
+        <w:t xml:space="preserve">//throw new </w:t>
+      </w:r>
+      <w:proofErr w:type="gramStart"/>
+      <w:r>
+        <w:rPr>
+          <w:highlight w:val="yellow"/>
+        </w:rPr>
+        <w:t>Exception(</w:t>
+      </w:r>
+      <w:proofErr w:type="gramEnd"/>
+      <w:r>
+        <w:rPr>
+          <w:highlight w:val="yellow"/>
+        </w:rPr>
+        <w:t>);</w:t>
+      </w:r>
+    </w:p>
+    <w:p>
+      <w:pPr>
+        <w:rPr>
+          <w:highlight w:val="yellow"/>
+        </w:rPr>
+      </w:pPr>
+      <w:r>
+        <w:rPr>
+          <w:b/>
+          <w:highlight w:val="yellow"/>
+        </w:rPr>
+        <w:t xml:space="preserve">throw new </w:t>
+      </w:r>
+      <w:proofErr w:type="gramStart"/>
+      <w:r>
+        <w:rPr>
+          <w:b/>
+          <w:highlight w:val="yellow"/>
+        </w:rPr>
+        <w:t>Exception</w:t>
+      </w:r>
+      <w:r>
+        <w:rPr>
+          <w:highlight w:val="yellow"/>
+        </w:rPr>
+        <w:t>(</w:t>
+      </w:r>
+      <w:proofErr w:type="gramEnd"/>
+      <w:r>
+        <w:rPr>
+          <w:highlight w:val="yellow"/>
+        </w:rPr>
+        <w:t>"Both Strings are not equal");</w:t>
+      </w:r>
+    </w:p>
+    <w:p>
+      <w:pPr>
+        <w:rPr>
+          <w:highlight w:val="yellow"/>
+        </w:rPr>
+      </w:pPr>
+      <w:r>
+        <w:rPr>
+          <w:highlight w:val="yellow"/>
+        </w:rPr>
+        <w:t>//</w:t>
+      </w:r>
+      <w:proofErr w:type="spellStart"/>
+      <w:proofErr w:type="gramStart"/>
+      <w:r>
+        <w:rPr>
+          <w:highlight w:val="yellow"/>
+        </w:rPr>
+        <w:t>syso</w:t>
+      </w:r>
+      <w:proofErr w:type="spellEnd"/>
+      <w:r>
+        <w:rPr>
+          <w:highlight w:val="yellow"/>
+        </w:rPr>
+        <w:t>(</w:t>
+      </w:r>
+      <w:proofErr w:type="gramEnd"/>
+      <w:r>
+        <w:rPr>
+          <w:highlight w:val="yellow"/>
+        </w:rPr>
+        <w:t>)</w:t>
+      </w:r>
+    </w:p>
+    <w:p>
+      <w:pPr>
+        <w:rPr>
+          <w:highlight w:val="yellow"/>
+        </w:rPr>
+      </w:pPr>
+    </w:p>
+    <w:p>
+      <w:pPr>
+        <w:rPr>
+          <w:highlight w:val="yellow"/>
+        </w:rPr>
+      </w:pPr>
+      <w:r>
+        <w:rPr>
+          <w:highlight w:val="yellow"/>
+        </w:rPr>
+        <w:t>}</w:t>
+      </w:r>
+    </w:p>
+    <w:p>
+      <w:pPr>
+        <w:rPr>
+          <w:highlight w:val="yellow"/>
+        </w:rPr>
+      </w:pPr>
+    </w:p>
+    <w:p>
+      <w:pPr>
+        <w:rPr>
+          <w:highlight w:val="yellow"/>
+        </w:rPr>
+      </w:pPr>
+      <w:proofErr w:type="spellStart"/>
+      <w:proofErr w:type="gramStart"/>
+      <w:r>
+        <w:rPr>
+          <w:highlight w:val="yellow"/>
+        </w:rPr>
+        <w:t>syso</w:t>
+      </w:r>
+      <w:proofErr w:type="spellEnd"/>
+      <w:r>
+        <w:rPr>
+          <w:highlight w:val="yellow"/>
+        </w:rPr>
+        <w:t>(</w:t>
+      </w:r>
+      <w:proofErr w:type="gramEnd"/>
+      <w:r>
+        <w:rPr>
+          <w:highlight w:val="yellow"/>
+        </w:rPr>
+        <w:t>)</w:t>
+      </w:r>
+    </w:p>
+    <w:p>
+      <w:r>
+        <w:rPr>
+          <w:highlight w:val="yellow"/>
+        </w:rPr>
+        <w:t>}</w:t>
+      </w:r>
+    </w:p>
+    <w:p/>
+    <w:p>
+      <w:proofErr w:type="gramStart"/>
+      <w:r>
+        <w:t>Note:-</w:t>
+      </w:r>
+      <w:proofErr w:type="gramEnd"/>
+      <w:r>
+        <w:t xml:space="preserve">  throw statement should not be followed by any statement.</w:t>
+      </w:r>
+    </w:p>
+    <w:p/>
+    <w:p/>
+    <w:p/>
+    <w:p>
+      <w:pPr>
+        <w:rPr>
+          <w:highlight w:val="yellow"/>
+        </w:rPr>
+      </w:pPr>
+      <w:r>
+        <w:t>2)</w:t>
+      </w:r>
+      <w:r>
+        <w:rPr>
+          <w:highlight w:val="yellow"/>
+        </w:rPr>
+        <w:t xml:space="preserve"> </w:t>
+      </w:r>
+      <w:r>
+        <w:rPr>
+          <w:highlight w:val="yellow"/>
+        </w:rPr>
+        <w:t>public void m2</w:t>
+      </w:r>
+      <w:r>
+        <w:rPr>
+          <w:highlight w:val="yellow"/>
+        </w:rPr>
+        <w:t>(String s1) {</w:t>
+      </w:r>
+    </w:p>
+    <w:p>
+      <w:pPr>
+        <w:rPr>
+          <w:highlight w:val="yellow"/>
+        </w:rPr>
+      </w:pPr>
+      <w:r>
+        <w:rPr>
+          <w:highlight w:val="yellow"/>
+        </w:rPr>
+        <w:t xml:space="preserve">if </w:t>
+      </w:r>
+      <w:proofErr w:type="gramStart"/>
+      <w:r>
+        <w:rPr>
+          <w:highlight w:val="yellow"/>
+        </w:rPr>
+        <w:t>(</w:t>
+      </w:r>
+      <w:r>
+        <w:rPr>
+          <w:highlight w:val="yellow"/>
+        </w:rPr>
+        <w:t>!</w:t>
+      </w:r>
+      <w:r>
+        <w:rPr>
+          <w:highlight w:val="yellow"/>
+        </w:rPr>
+        <w:t>s</w:t>
+      </w:r>
+      <w:proofErr w:type="gramEnd"/>
+      <w:r>
+        <w:rPr>
+          <w:highlight w:val="yellow"/>
+        </w:rPr>
+        <w:t>1.equals("String"))</w:t>
+      </w:r>
+    </w:p>
+    <w:p>
+      <w:pPr>
+        <w:rPr>
+          <w:highlight w:val="yellow"/>
+        </w:rPr>
+      </w:pPr>
+      <w:r>
+        <w:rPr>
+          <w:highlight w:val="yellow"/>
+        </w:rPr>
+        <w:t>{</w:t>
+      </w:r>
+    </w:p>
+    <w:p>
+      <w:pPr>
+        <w:rPr>
+          <w:highlight w:val="yellow"/>
+        </w:rPr>
+      </w:pPr>
+      <w:r>
+        <w:rPr>
+          <w:highlight w:val="yellow"/>
+        </w:rPr>
+        <w:t xml:space="preserve">//throw new </w:t>
+      </w:r>
+      <w:proofErr w:type="spellStart"/>
+      <w:proofErr w:type="gramStart"/>
+      <w:r>
+        <w:rPr>
+          <w:highlight w:val="yellow"/>
+        </w:rPr>
+        <w:t>Runtime</w:t>
+      </w:r>
+      <w:r>
+        <w:rPr>
+          <w:highlight w:val="yellow"/>
+        </w:rPr>
+        <w:t>Exception</w:t>
+      </w:r>
+      <w:proofErr w:type="spellEnd"/>
+      <w:r>
+        <w:rPr>
+          <w:highlight w:val="yellow"/>
+        </w:rPr>
+        <w:t>(</w:t>
+      </w:r>
+      <w:proofErr w:type="gramEnd"/>
+      <w:r>
+        <w:rPr>
+          <w:highlight w:val="yellow"/>
+        </w:rPr>
+        <w:t>);</w:t>
+      </w:r>
+    </w:p>
+    <w:p>
+      <w:pPr>
+        <w:rPr>
+          <w:highlight w:val="yellow"/>
+        </w:rPr>
+      </w:pPr>
+      <w:r>
+        <w:rPr>
+          <w:b/>
+          <w:highlight w:val="yellow"/>
+        </w:rPr>
+        <w:t xml:space="preserve">throw new </w:t>
+      </w:r>
+      <w:proofErr w:type="spellStart"/>
+      <w:proofErr w:type="gramStart"/>
+      <w:r>
+        <w:rPr>
+          <w:b/>
+          <w:highlight w:val="yellow"/>
+        </w:rPr>
+        <w:t>Runtime</w:t>
+      </w:r>
+      <w:r>
+        <w:rPr>
+          <w:b/>
+          <w:highlight w:val="yellow"/>
+        </w:rPr>
+        <w:t>Exception</w:t>
+      </w:r>
+      <w:proofErr w:type="spellEnd"/>
+      <w:r>
+        <w:rPr>
+          <w:highlight w:val="yellow"/>
+        </w:rPr>
+        <w:t>(</w:t>
+      </w:r>
+      <w:proofErr w:type="gramEnd"/>
+      <w:r>
+        <w:rPr>
+          <w:highlight w:val="yellow"/>
+        </w:rPr>
+        <w:t>"Both Strings are not equal");</w:t>
+      </w:r>
+    </w:p>
+    <w:p>
+      <w:r>
+        <w:rPr>
+          <w:highlight w:val="yellow"/>
+        </w:rPr>
+        <w:t>}</w:t>
+      </w:r>
+    </w:p>
+    <w:p/>
+    <w:p/>
+    <w:p>
+      <w:r>
+        <w:t xml:space="preserve">In above example 1 &amp; </w:t>
+      </w:r>
+      <w:proofErr w:type="gramStart"/>
+      <w:r>
+        <w:t>2 ,</w:t>
+      </w:r>
+      <w:proofErr w:type="gramEnd"/>
+      <w:r>
+        <w:t xml:space="preserve"> m1 is throwing(code under the if block) a checked exception which we need to handle at compilation time.so we can </w:t>
+      </w:r>
+      <w:proofErr w:type="spellStart"/>
+      <w:r>
+        <w:t>rethrow</w:t>
+      </w:r>
+      <w:proofErr w:type="spellEnd"/>
+      <w:r>
+        <w:t xml:space="preserve"> the exception using throws keyword or we will handle the exception where m1 is called using try catch block.</w:t>
+      </w:r>
+    </w:p>
+    <w:p/>
+    <w:p>
+      <w:r>
+        <w:t xml:space="preserve">m2 is throwing a </w:t>
+      </w:r>
+      <w:proofErr w:type="spellStart"/>
+      <w:r>
+        <w:t>RuntimeException</w:t>
+      </w:r>
+      <w:proofErr w:type="spellEnd"/>
+      <w:r>
+        <w:t xml:space="preserve"> &amp; handling the runtime exceptions are optional.</w:t>
+      </w:r>
+    </w:p>
+    <w:p/>
+    <w:p/>
+    <w:p/>
+    <w:p>
+      <w:pPr>
+        <w:rPr>
+          <w:b/>
+        </w:rPr>
+      </w:pPr>
+      <w:r>
+        <w:rPr>
+          <w:b/>
+        </w:rPr>
+        <w:t xml:space="preserve">try with multiple Catch </w:t>
+      </w:r>
+      <w:proofErr w:type="gramStart"/>
+      <w:r>
+        <w:rPr>
+          <w:b/>
+        </w:rPr>
+        <w:t>Blocks:-</w:t>
+      </w:r>
+      <w:proofErr w:type="gramEnd"/>
+      <w:r>
+        <w:rPr>
+          <w:b/>
+        </w:rPr>
+        <w:t xml:space="preserve"> </w:t>
+      </w:r>
+    </w:p>
+    <w:p>
+      <w:r>
+        <w:t>A try block can be followed with multiple catch blocks because the code inside the try block may throw different type of Exceptions.</w:t>
+      </w:r>
+    </w:p>
+    <w:p>
+      <w:r>
+        <w:t>if we write multiple catch blocks &amp; if there is a parent child relation between the exception classes child catch block should come first.</w:t>
+      </w:r>
+    </w:p>
+    <w:p/>
+    <w:p>
+      <w:r>
+        <w:t>if there is no parent child relationship we can write the catch block in any order.</w:t>
+      </w:r>
+    </w:p>
+    <w:p/>
+    <w:p/>
+    <w:p>
+      <w:r>
+        <w:t>if we write a parent exception in first Catch block, handling the child exceptions are not required.</w:t>
+      </w:r>
+    </w:p>
+    <w:p/>
+    <w:p>
+      <w:r>
+        <w:t>because the child exceptions are already handled in prior Parent Class Exception.</w:t>
+      </w:r>
+    </w:p>
+    <w:p/>
+    <w:p>
+      <w:r>
+        <w:t xml:space="preserve">In All the cases, </w:t>
+      </w:r>
+      <w:proofErr w:type="gramStart"/>
+      <w:r>
+        <w:t>Only</w:t>
+      </w:r>
+      <w:proofErr w:type="gramEnd"/>
+      <w:r>
+        <w:t xml:space="preserve"> 1 Catch Block will be executed</w:t>
+      </w:r>
+    </w:p>
+    <w:p/>
+    <w:p/>
+    <w:p/>
+    <w:p>
+      <w:r>
+        <w:t>Throw is used inside the method where throws is used in the signature of the method.</w:t>
+      </w:r>
+    </w:p>
+    <w:p/>
+    <w:p/>
+    <w:p>
+      <w:r>
+        <w:t xml:space="preserve">User Defined </w:t>
+      </w:r>
+      <w:proofErr w:type="gramStart"/>
+      <w:r>
+        <w:t>Exception:-</w:t>
+      </w:r>
+      <w:proofErr w:type="gramEnd"/>
+    </w:p>
+    <w:p/>
+    <w:p>
+      <w:r>
+        <w:t xml:space="preserve">It is a Normal Class &amp; it should have behavior like </w:t>
+      </w:r>
+      <w:proofErr w:type="gramStart"/>
+      <w:r>
+        <w:t>below:-</w:t>
+      </w:r>
+      <w:proofErr w:type="gramEnd"/>
+    </w:p>
+    <w:p/>
+    <w:p/>
+    <w:p/>
+    <w:p>
+      <w:r>
+        <w:t xml:space="preserve">Public class </w:t>
+      </w:r>
+      <w:proofErr w:type="spellStart"/>
+      <w:r>
+        <w:t>A</w:t>
+      </w:r>
+      <w:r>
+        <w:t>Exception</w:t>
+      </w:r>
+      <w:proofErr w:type="spellEnd"/>
+      <w:r>
+        <w:t xml:space="preserve"> extends </w:t>
+      </w:r>
+      <w:proofErr w:type="gramStart"/>
+      <w:r>
+        <w:t>Exception</w:t>
+      </w:r>
+      <w:r>
+        <w:t>{</w:t>
+      </w:r>
+      <w:proofErr w:type="gramEnd"/>
+    </w:p>
+    <w:p>
+      <w:r>
+        <w:t>}</w:t>
+      </w:r>
+      <w:r>
+        <w:t>// It is a Checked Exception</w:t>
+      </w:r>
+    </w:p>
+    <w:p/>
+    <w:p/>
+    <w:p/>
+    <w:p>
+      <w:r>
+        <w:t xml:space="preserve">Public class </w:t>
+      </w:r>
+      <w:proofErr w:type="spellStart"/>
+      <w:r>
+        <w:t>BException</w:t>
+      </w:r>
+      <w:proofErr w:type="spellEnd"/>
+      <w:r>
+        <w:t xml:space="preserve"> extends </w:t>
+      </w:r>
+      <w:proofErr w:type="spellStart"/>
+      <w:proofErr w:type="gramStart"/>
+      <w:r>
+        <w:t>RuntimeException</w:t>
+      </w:r>
+      <w:proofErr w:type="spellEnd"/>
+      <w:r>
+        <w:t>{</w:t>
+      </w:r>
+      <w:proofErr w:type="gramEnd"/>
+    </w:p>
+    <w:p>
+      <w:r>
+        <w:t>}//It is a Runtime Exception</w:t>
+      </w:r>
+    </w:p>
+    <w:p/>
+    <w:p/>
+    <w:p/>
+    <w:p/>
+    <w:p/>
+    <w:p>
+      <w:r>
+        <w:rPr>
+          <w:b/>
+          <w:sz w:val="28"/>
+          <w:szCs w:val="28"/>
+        </w:rPr>
+        <w:t xml:space="preserve">Marker </w:t>
+      </w:r>
+      <w:proofErr w:type="gramStart"/>
+      <w:r>
+        <w:rPr>
+          <w:b/>
+          <w:sz w:val="28"/>
+          <w:szCs w:val="28"/>
+        </w:rPr>
+        <w:t>Interface:-</w:t>
+      </w:r>
+      <w:proofErr w:type="gramEnd"/>
+      <w:r>
+        <w:t xml:space="preserve">  Marker Interface is an Empty Interface. It means this interface does not have any variables or methods.</w:t>
+      </w:r>
+    </w:p>
+    <w:p/>
+    <w:p/>
+    <w:p>
+      <w:r>
+        <w:t>https://www.geeksforgeeks.org/marker-interface-java/</w:t>
+      </w:r>
+    </w:p>
+    <w:p/>
+    <w:p/>
+    <w:p>
+      <w:r>
+        <w:t xml:space="preserve">If any Class Implementing this marker Interface, then the Class will get some special </w:t>
+      </w:r>
+      <w:proofErr w:type="spellStart"/>
+      <w:r>
+        <w:t>behaviour</w:t>
+      </w:r>
+      <w:proofErr w:type="spellEnd"/>
+      <w:r>
+        <w:t>.</w:t>
+      </w:r>
+    </w:p>
+    <w:p/>
+    <w:p>
+      <w:proofErr w:type="gramStart"/>
+      <w:r>
+        <w:t>Ex:-</w:t>
+      </w:r>
+      <w:proofErr w:type="gramEnd"/>
+      <w:r>
+        <w:t xml:space="preserve"> java.io. </w:t>
+      </w:r>
+      <w:proofErr w:type="spellStart"/>
+      <w:r>
+        <w:t>Serialiazable</w:t>
+      </w:r>
+      <w:proofErr w:type="spellEnd"/>
+    </w:p>
+    <w:p>
+      <w:r>
+        <w:t xml:space="preserve">        </w:t>
+      </w:r>
+      <w:proofErr w:type="spellStart"/>
+      <w:proofErr w:type="gramStart"/>
+      <w:r>
+        <w:t>java.lang</w:t>
+      </w:r>
+      <w:proofErr w:type="gramEnd"/>
+      <w:r>
+        <w:t>.Cloneable</w:t>
+      </w:r>
+      <w:proofErr w:type="spellEnd"/>
+    </w:p>
+    <w:p/>
+    <w:p>
+      <w:r>
+        <w:t xml:space="preserve">Class C1 Implements </w:t>
+      </w:r>
+      <w:proofErr w:type="spellStart"/>
+      <w:proofErr w:type="gramStart"/>
+      <w:r>
+        <w:t>Serializable</w:t>
+      </w:r>
+      <w:proofErr w:type="spellEnd"/>
+      <w:r>
+        <w:t>{</w:t>
+      </w:r>
+      <w:proofErr w:type="gramEnd"/>
+    </w:p>
+    <w:p/>
+    <w:p>
+      <w:r>
+        <w:t>}</w:t>
+      </w:r>
+    </w:p>
+    <w:p/>
+    <w:p>
+      <w:r>
+        <w:t xml:space="preserve">java.io. </w:t>
+      </w:r>
+      <w:proofErr w:type="spellStart"/>
+      <w:proofErr w:type="gramStart"/>
+      <w:r>
+        <w:t>Serialiazable</w:t>
+      </w:r>
+      <w:proofErr w:type="spellEnd"/>
+      <w:r>
+        <w:t xml:space="preserve"> :</w:t>
+      </w:r>
+      <w:proofErr w:type="gramEnd"/>
+      <w:r>
+        <w:t>- It gives the class(C1) object to be transferred across the network</w:t>
+      </w:r>
+    </w:p>
+    <w:p/>
+    <w:p/>
+    <w:p/>
+    <w:p>
+      <w:r>
+        <w:t xml:space="preserve">Class C2 Implements </w:t>
+      </w:r>
+      <w:proofErr w:type="spellStart"/>
+      <w:proofErr w:type="gramStart"/>
+      <w:r>
+        <w:t>Cloneable</w:t>
+      </w:r>
+      <w:proofErr w:type="spellEnd"/>
+      <w:r>
+        <w:t>{</w:t>
+      </w:r>
+      <w:proofErr w:type="gramEnd"/>
+    </w:p>
+    <w:p/>
+    <w:p>
+      <w:r>
+        <w:t>}</w:t>
+      </w:r>
+    </w:p>
+    <w:p>
+      <w:r>
+        <w:t xml:space="preserve">        </w:t>
+      </w:r>
+      <w:proofErr w:type="spellStart"/>
+      <w:proofErr w:type="gramStart"/>
+      <w:r>
+        <w:t>java.lang</w:t>
+      </w:r>
+      <w:proofErr w:type="gramEnd"/>
+      <w:r>
+        <w:t>.Cloneable</w:t>
+      </w:r>
+      <w:proofErr w:type="spellEnd"/>
+      <w:r>
+        <w:t xml:space="preserve">:- with </w:t>
+      </w:r>
+      <w:proofErr w:type="spellStart"/>
+      <w:r>
+        <w:t>Cloneable</w:t>
+      </w:r>
+      <w:proofErr w:type="spellEnd"/>
+      <w:r>
+        <w:t>, we can create the duplicate of the Object in Class(c2).</w:t>
+      </w:r>
+    </w:p>
+    <w:p/>
+    <w:p>
+      <w:proofErr w:type="gramStart"/>
+      <w:r>
+        <w:t>Singleton:-</w:t>
+      </w:r>
+      <w:proofErr w:type="gramEnd"/>
+      <w:r>
+        <w:t xml:space="preserve">   It is a Design pattern to solve common problems &amp; it is used for creating only one object for a class per JVM.</w:t>
+      </w:r>
+    </w:p>
+    <w:p/>
+    <w:p>
+      <w:r>
+        <w:t>we can achieve this using Static Factory method &amp; a Private Constructor.</w:t>
+      </w:r>
+    </w:p>
+    <w:p/>
+    <w:p/>
+    <w:p>
+      <w:r>
+        <w:t>Factory method is used to provide objects in a class. In java, we have both static &amp; non static methods.</w:t>
+      </w:r>
+    </w:p>
+    <w:p/>
+    <w:p>
+      <w:r>
+        <w:t>https://www.journaldev.com/1377/java-singleton-design-pattern-best-practices-examples</w:t>
+      </w:r>
+    </w:p>
+    <w:p/>
+    <w:p/>
+    <w:p/>
+    <w:p/>
+    <w:p>
+      <w:pPr>
+        <w:rPr>
+          <w:b/>
+        </w:rPr>
+      </w:pPr>
+      <w:r>
+        <w:rPr>
+          <w:b/>
+        </w:rPr>
+        <w:t xml:space="preserve">String </w:t>
+      </w:r>
+      <w:proofErr w:type="gramStart"/>
+      <w:r>
+        <w:rPr>
+          <w:b/>
+        </w:rPr>
+        <w:t>Immutability:-</w:t>
+      </w:r>
+      <w:proofErr w:type="gramEnd"/>
+      <w:r>
+        <w:rPr>
+          <w:b/>
+        </w:rPr>
+        <w:t xml:space="preserve">  </w:t>
+      </w:r>
+    </w:p>
+    <w:p>
+      <w:pPr>
+        <w:pStyle w:val="NormalWeb"/>
+        <w:shd w:val="clear" w:color="auto" w:fill="FFFFFF"/>
+        <w:jc w:val="both"/>
+        <w:rPr>
+          <w:rFonts w:ascii="Verdana" w:hAnsi="Verdana"/>
+          <w:color w:val="000000"/>
+          <w:sz w:val="20"/>
+          <w:szCs w:val="20"/>
+        </w:rPr>
+      </w:pPr>
+      <w:r>
+        <w:rPr>
+          <w:rFonts w:ascii="Verdana" w:hAnsi="Verdana"/>
+          <w:color w:val="000000"/>
+          <w:sz w:val="20"/>
+          <w:szCs w:val="20"/>
+        </w:rPr>
+        <w:t>In java, </w:t>
+      </w:r>
+      <w:r>
+        <w:rPr>
+          <w:rFonts w:ascii="Verdana" w:hAnsi="Verdana"/>
+          <w:b/>
+          <w:bCs/>
+          <w:color w:val="000000"/>
+          <w:sz w:val="20"/>
+          <w:szCs w:val="20"/>
+        </w:rPr>
+        <w:t>string objects are immutable</w:t>
+      </w:r>
+      <w:r>
+        <w:rPr>
+          <w:rFonts w:ascii="Verdana" w:hAnsi="Verdana"/>
+          <w:color w:val="000000"/>
+          <w:sz w:val="20"/>
+          <w:szCs w:val="20"/>
+        </w:rPr>
+        <w:t>. Immutable simply means unmodifiable or unchangeable.</w:t>
+      </w:r>
+    </w:p>
+    <w:p>
+      <w:pPr>
+        <w:pStyle w:val="NormalWeb"/>
+        <w:shd w:val="clear" w:color="auto" w:fill="FFFFFF"/>
+        <w:jc w:val="both"/>
+        <w:rPr>
+          <w:rFonts w:ascii="Verdana" w:hAnsi="Verdana"/>
+          <w:color w:val="000000"/>
+          <w:sz w:val="20"/>
+          <w:szCs w:val="20"/>
+        </w:rPr>
+      </w:pPr>
+      <w:r>
+        <w:rPr>
+          <w:rFonts w:ascii="Verdana" w:hAnsi="Verdana"/>
+          <w:color w:val="000000"/>
+          <w:sz w:val="20"/>
+          <w:szCs w:val="20"/>
+        </w:rPr>
+        <w:t>Once string object is created its data or state can't be changed but a new string object is created.</w:t>
+      </w:r>
+    </w:p>
+    <w:p>
+      <w:r>
+        <w:t>https://www.javatpoint.com/immutable-string</w:t>
+      </w:r>
+    </w:p>
+    <w:p/>
+    <w:p/>
+    <w:p>
+      <w:r>
+        <w:t>To overcome this String Immutability, Java Introduced String Buffer &amp; String Builder.</w:t>
+      </w:r>
+    </w:p>
+    <w:p/>
+    <w:p>
+      <w:r>
+        <w:rPr>
+          <w:b/>
+        </w:rPr>
+        <w:t xml:space="preserve">String </w:t>
+      </w:r>
+      <w:proofErr w:type="gramStart"/>
+      <w:r>
+        <w:rPr>
+          <w:b/>
+        </w:rPr>
+        <w:t>Buffer :</w:t>
+      </w:r>
+      <w:proofErr w:type="gramEnd"/>
+      <w:r>
+        <w:rPr>
+          <w:b/>
+        </w:rPr>
+        <w:t>-</w:t>
+      </w:r>
+      <w:r>
+        <w:t xml:space="preserve"> All the methods in this Class are Synchronized. </w:t>
+      </w:r>
+      <w:proofErr w:type="spellStart"/>
+      <w:r>
+        <w:t>i.e</w:t>
+      </w:r>
+      <w:proofErr w:type="spellEnd"/>
+      <w:r>
+        <w:t xml:space="preserve"> thread safe, </w:t>
+      </w:r>
+      <w:proofErr w:type="gramStart"/>
+      <w:r>
+        <w:t>it  means</w:t>
+      </w:r>
+      <w:proofErr w:type="gramEnd"/>
+      <w:r>
+        <w:t xml:space="preserve"> two threads(2 flows)  cannot call the methods of this class simultaneously. Because of this </w:t>
+      </w:r>
+      <w:proofErr w:type="spellStart"/>
+      <w:r>
+        <w:t>Synchronus</w:t>
+      </w:r>
+      <w:proofErr w:type="spellEnd"/>
+      <w:r>
+        <w:t xml:space="preserve"> feature it is little bit slow when compared to String Builder.</w:t>
+      </w:r>
+    </w:p>
+    <w:p/>
+    <w:p/>
+    <w:p>
+      <w:proofErr w:type="spellStart"/>
+      <w:proofErr w:type="gramStart"/>
+      <w:r>
+        <w:rPr>
+          <w:b/>
+        </w:rPr>
+        <w:t>StringBuilder</w:t>
+      </w:r>
+      <w:proofErr w:type="spellEnd"/>
+      <w:r>
+        <w:rPr>
+          <w:b/>
+        </w:rPr>
+        <w:t xml:space="preserve"> :</w:t>
+      </w:r>
+      <w:proofErr w:type="gramEnd"/>
+      <w:r>
+        <w:rPr>
+          <w:b/>
+        </w:rPr>
+        <w:t>-</w:t>
+      </w:r>
+      <w:r>
+        <w:t xml:space="preserve"> All the methods in this class are Not Synchronized. </w:t>
+      </w:r>
+      <w:proofErr w:type="spellStart"/>
+      <w:r>
+        <w:t>i.e</w:t>
+      </w:r>
+      <w:proofErr w:type="spellEnd"/>
+      <w:r>
+        <w:t xml:space="preserve"> Not Thread safe.</w:t>
+      </w:r>
+    </w:p>
+    <w:p/>
+    <w:p/>
+    <w:p/>
+    <w:p>
+      <w:r>
+        <w:t>https://www.javatpoint.com/difference-between-stringbuffer-and-stringbuilder</w:t>
+      </w:r>
+    </w:p>
+    <w:p/>
+    <w:p/>
+    <w:p/>
+    <w:p/>
+    <w:p/>
+    <w:p>
       <w:bookmarkStart w:id="0" w:name="_GoBack"/>
       <w:bookmarkEnd w:id="0"/>
     </w:p>
-    <w:p>
-      <w:pPr>
-        <w:ind w:left="360"/>
-      </w:pPr>
-    </w:p>
-    <w:p>
-      <w:pPr>
-        <w:ind w:left="360"/>
-      </w:pPr>
-    </w:p>
-    <w:p>
-      <w:pPr>
-        <w:ind w:left="360"/>
-      </w:pPr>
-    </w:p>
-    <w:p>
-      <w:pPr>
-        <w:ind w:left="360"/>
-      </w:pPr>
-    </w:p>
-    <w:p>
-      <w:pPr>
-        <w:ind w:left="360"/>
-      </w:pPr>
-    </w:p>
-    <w:p>
-      <w:pPr>
-        <w:ind w:left="360"/>
-      </w:pPr>
-    </w:p>
-    <w:p>
-      <w:pPr>
-        <w:ind w:left="360"/>
-      </w:pPr>
-    </w:p>
-    <w:p>
-      <w:pPr>
-        <w:ind w:left="360"/>
-      </w:pPr>
-    </w:p>
-    <w:p>
-      <w:pPr>
-        <w:ind w:left="360"/>
-      </w:pPr>
-    </w:p>
-    <w:p>
-      <w:pPr>
-        <w:ind w:left="360"/>
-      </w:pPr>
-    </w:p>
-    <w:p>
-      <w:pPr>
-        <w:ind w:left="360"/>
-      </w:pPr>
-    </w:p>
-    <w:p>
-      <w:pPr>
-        <w:ind w:left="360"/>
-      </w:pPr>
-    </w:p>
-    <w:p>
-      <w:pPr>
-        <w:ind w:left="360"/>
-      </w:pPr>
-    </w:p>
-    <w:p>
-      <w:pPr>
-        <w:ind w:left="360"/>
-      </w:pPr>
-    </w:p>
-    <w:p>
-      <w:pPr>
-        <w:ind w:left="360"/>
-      </w:pPr>
-    </w:p>
-    <w:p>
-      <w:pPr>
-        <w:ind w:left="360"/>
-      </w:pPr>
-    </w:p>
-    <w:p>
-      <w:pPr>
-        <w:ind w:left="360"/>
-      </w:pPr>
-    </w:p>
-    <w:p>
-      <w:pPr>
-        <w:ind w:left="360"/>
-      </w:pPr>
-    </w:p>
-    <w:p>
-      <w:pPr>
-        <w:ind w:left="360"/>
-      </w:pPr>
-    </w:p>
-    <w:p>
-      <w:pPr>
-        <w:ind w:left="360"/>
-      </w:pPr>
-    </w:p>
-    <w:p>
-      <w:pPr>
-        <w:ind w:left="360"/>
-      </w:pPr>
-    </w:p>
-    <w:p>
-      <w:pPr>
-        <w:ind w:left="360"/>
-      </w:pPr>
-    </w:p>
-    <w:p>
-      <w:pPr>
-        <w:ind w:left="360"/>
-      </w:pPr>
-    </w:p>
-    <w:p>
-      <w:pPr>
-        <w:ind w:left="360"/>
-      </w:pPr>
-    </w:p>
+    <w:p/>
     <w:p/>
     <w:p/>
     <w:sectPr>
@@ -6846,6 +8701,17 @@
       <w:u w:val="single"/>
     </w:rPr>
   </w:style>
+  <w:style w:type="paragraph" w:styleId="NormalWeb">
+    <w:name w:val="Normal (Web)"/>
+    <w:basedOn w:val="Normal"/>
+    <w:uiPriority w:val="99"/>
+    <w:semiHidden/>
+    <w:unhideWhenUsed/>
+    <w:rsid w:val="00FE5E48"/>
+    <w:pPr>
+      <w:spacing w:before="100" w:beforeAutospacing="1" w:after="100" w:afterAutospacing="1"/>
+    </w:pPr>
+  </w:style>
 </w:styles>
 </file>
 

</xml_diff>